<commit_message>
Final touches and pdf export
</commit_message>
<xml_diff>
--- a/lab2/Lab2_doc.docx
+++ b/lab2/Lab2_doc.docx
@@ -2,6 +2,26 @@
 <file path=word/document.xml><?xml version="1.0" encoding="utf-8"?>
 <w:document xmlns:wpc="http://schemas.microsoft.com/office/word/2010/wordprocessingCanvas" xmlns:cx="http://schemas.microsoft.com/office/drawing/2014/chartex" xmlns:cx1="http://schemas.microsoft.com/office/drawing/2015/9/8/chartex" xmlns:cx2="http://schemas.microsoft.com/office/drawing/2015/10/21/chartex" xmlns:cx3="http://schemas.microsoft.com/office/drawing/2016/5/9/chartex" xmlns:cx4="http://schemas.microsoft.com/office/drawing/2016/5/10/chartex" xmlns:cx5="http://schemas.microsoft.com/office/drawing/2016/5/11/chartex" xmlns:cx6="http://schemas.microsoft.com/office/drawing/2016/5/12/chartex" xmlns:cx7="http://schemas.microsoft.com/office/drawing/2016/5/13/chartex" xmlns:cx8="http://schemas.microsoft.com/office/drawing/2016/5/14/chartex" xmlns:mc="http://schemas.openxmlformats.org/markup-compatibility/2006" xmlns:aink="http://schemas.microsoft.com/office/drawing/2016/ink" xmlns:am3d="http://schemas.microsoft.com/office/drawing/2017/model3d" xmlns:o="urn:schemas-microsoft-com:office:office" xmlns:oel="http://schemas.microsoft.com/office/2019/extlst" xmlns:r="http://schemas.openxmlformats.org/officeDocument/2006/relationships" xmlns:m="http://schemas.openxmlformats.org/officeDocument/2006/math" xmlns:v="urn:schemas-microsoft-com:vml" xmlns:wp14="http://schemas.microsoft.com/office/word/2010/wordprocessingDrawing" xmlns:wp="http://schemas.openxmlformats.org/drawingml/2006/wordprocessingDrawing" xmlns:w10="urn:schemas-microsoft-com:office:word" xmlns:w="http://schemas.openxmlformats.org/wordprocessingml/2006/main" xmlns:w14="http://schemas.microsoft.com/office/word/2010/wordml" xmlns:w15="http://schemas.microsoft.com/office/word/2012/wordml" xmlns:w16cex="http://schemas.microsoft.com/office/word/2018/wordml/cex" xmlns:w16cid="http://schemas.microsoft.com/office/word/2016/wordml/cid" xmlns:w16="http://schemas.microsoft.com/office/word/2018/wordml" xmlns:w16du="http://schemas.microsoft.com/office/word/2023/wordml/word16du" xmlns:w16sdtdh="http://schemas.microsoft.com/office/word/2020/wordml/sdtdatahash" xmlns:w16se="http://schemas.microsoft.com/office/word/2015/wordml/symex" xmlns:wpg="http://schemas.microsoft.com/office/word/2010/wordprocessingGroup" xmlns:wpi="http://schemas.microsoft.com/office/word/2010/wordprocessingInk" xmlns:wne="http://schemas.microsoft.com/office/word/2006/wordml" xmlns:wps="http://schemas.microsoft.com/office/word/2010/wordprocessingShape" mc:Ignorable="w14 w15 w16se w16cid w16 w16cex w16sdtdh w16du wp14">
   <w:body>
+    <w:p>
+      <w:pPr>
+        <w:rPr>
+          <w:sz w:val="40"/>
+          <w:szCs w:val="40"/>
+        </w:rPr>
+      </w:pPr>
+      <w:r>
+        <w:rPr>
+          <w:sz w:val="40"/>
+          <w:szCs w:val="40"/>
+        </w:rPr>
+        <w:t>Lab 1</w:t>
+      </w:r>
+    </w:p>
+    <w:p>
+      <w:pPr>
+        <w:ind w:firstLine="720"/>
+      </w:pPr>
+    </w:p>
     <w:p>
       <w:pPr>
         <w:ind w:firstLine="720"/>
@@ -16,8 +36,13 @@
         <w:t xml:space="preserve">. </w:t>
       </w:r>
       <w:r>
-        <w:t>The straightforward state-space matrices and the lsim</w:t>
+        <w:t xml:space="preserve">The straightforward state-space matrices and the </w:t>
       </w:r>
+      <w:proofErr w:type="spellStart"/>
+      <w:r>
+        <w:t>lsim</w:t>
+      </w:r>
+      <w:proofErr w:type="spellEnd"/>
       <w:r>
         <w:t>()</w:t>
       </w:r>
@@ -31,7 +56,6 @@
         <w:t>in the first place.</w:t>
       </w:r>
     </w:p>
-    <w:p/>
     <w:p>
       <w:r>
         <w:rPr>
@@ -40,16 +64,1640 @@
         <mc:AlternateContent>
           <mc:Choice Requires="wpg">
             <w:drawing>
-              <wp:anchor distT="0" distB="0" distL="114300" distR="114300" simplePos="0" relativeHeight="251659264" behindDoc="0" locked="0" layoutInCell="1" allowOverlap="1" wp14:anchorId="2E31B2E5" wp14:editId="508168B6">
+              <wp:anchor distT="0" distB="0" distL="114300" distR="114300" simplePos="0" relativeHeight="251666432" behindDoc="0" locked="0" layoutInCell="1" allowOverlap="1" wp14:anchorId="60A25E10" wp14:editId="3AB9D41D">
+                <wp:simplePos x="0" y="0"/>
+                <wp:positionH relativeFrom="margin">
+                  <wp:align>right</wp:align>
+                </wp:positionH>
+                <wp:positionV relativeFrom="paragraph">
+                  <wp:posOffset>355852</wp:posOffset>
+                </wp:positionV>
+                <wp:extent cx="5925820" cy="2510155"/>
+                <wp:effectExtent l="0" t="0" r="0" b="4445"/>
+                <wp:wrapTopAndBottom/>
+                <wp:docPr id="556710728" name="Group 4"/>
+                <wp:cNvGraphicFramePr/>
+                <a:graphic xmlns:a="http://schemas.openxmlformats.org/drawingml/2006/main">
+                  <a:graphicData uri="http://schemas.microsoft.com/office/word/2010/wordprocessingGroup">
+                    <wpg:wgp>
+                      <wpg:cNvGrpSpPr/>
+                      <wpg:grpSpPr>
+                        <a:xfrm>
+                          <a:off x="0" y="0"/>
+                          <a:ext cx="5925820" cy="2510155"/>
+                          <a:chOff x="0" y="0"/>
+                          <a:chExt cx="5925820" cy="2458445"/>
+                        </a:xfrm>
+                      </wpg:grpSpPr>
+                      <wps:wsp>
+                        <wps:cNvPr id="1470856051" name="Text Box 2"/>
+                        <wps:cNvSpPr txBox="1">
+                          <a:spLocks noChangeArrowheads="1"/>
+                        </wps:cNvSpPr>
+                        <wps:spPr bwMode="auto">
+                          <a:xfrm>
+                            <a:off x="0" y="0"/>
+                            <a:ext cx="5925820" cy="2114550"/>
+                          </a:xfrm>
+                          <a:prstGeom prst="rect">
+                            <a:avLst/>
+                          </a:prstGeom>
+                          <a:solidFill>
+                            <a:srgbClr val="FFFFFF"/>
+                          </a:solidFill>
+                          <a:ln w="9525">
+                            <a:noFill/>
+                            <a:miter lim="800000"/>
+                            <a:headEnd/>
+                            <a:tailEnd/>
+                          </a:ln>
+                        </wps:spPr>
+                        <wps:txbx>
+                          <w:txbxContent>
+                            <w:p>
+                              <w:pPr>
+                                <w:spacing w:line="240" w:lineRule="auto"/>
+                                <w:rPr>
+                                  <w:rFonts w:ascii="Courier New" w:hAnsi="Courier New" w:cs="Courier New"/>
+                                  <w:sz w:val="20"/>
+                                  <w:szCs w:val="20"/>
+                                </w:rPr>
+                              </w:pPr>
+                              <w:r>
+                                <w:rPr>
+                                  <w:rFonts w:ascii="Courier New" w:hAnsi="Courier New" w:cs="Courier New"/>
+                                  <w:sz w:val="20"/>
+                                  <w:szCs w:val="20"/>
+                                </w:rPr>
+                                <w:t>% State-space matrices</w:t>
+                              </w:r>
+                            </w:p>
+                            <w:p>
+                              <w:pPr>
+                                <w:spacing w:line="240" w:lineRule="auto"/>
+                                <w:rPr>
+                                  <w:rFonts w:ascii="Courier New" w:hAnsi="Courier New" w:cs="Courier New"/>
+                                  <w:sz w:val="20"/>
+                                  <w:szCs w:val="20"/>
+                                </w:rPr>
+                              </w:pPr>
+                              <w:r>
+                                <w:rPr>
+                                  <w:rFonts w:ascii="Courier New" w:hAnsi="Courier New" w:cs="Courier New"/>
+                                  <w:sz w:val="20"/>
+                                  <w:szCs w:val="20"/>
+                                </w:rPr>
+                                <w:t xml:space="preserve">A </w:t>
+                              </w:r>
+                              <w:r>
+                                <w:rPr>
+                                  <w:rFonts w:ascii="Courier New" w:hAnsi="Courier New" w:cs="Courier New"/>
+                                  <w:color w:val="FF0000"/>
+                                  <w:sz w:val="20"/>
+                                  <w:szCs w:val="20"/>
+                                </w:rPr>
+                                <w:t>=</w:t>
+                              </w:r>
+                              <w:r>
+                                <w:rPr>
+                                  <w:rFonts w:ascii="Courier New" w:hAnsi="Courier New" w:cs="Courier New"/>
+                                  <w:sz w:val="20"/>
+                                  <w:szCs w:val="20"/>
+                                </w:rPr>
+                                <w:t xml:space="preserve"> [</w:t>
+                              </w:r>
+                              <w:r>
+                                <w:rPr>
+                                  <w:rFonts w:ascii="Courier New" w:hAnsi="Courier New" w:cs="Courier New"/>
+                                  <w:color w:val="0F4761" w:themeColor="accent1" w:themeShade="BF"/>
+                                  <w:sz w:val="20"/>
+                                  <w:szCs w:val="20"/>
+                                </w:rPr>
+                                <w:t>0 1 0 0</w:t>
+                              </w:r>
+                              <w:r>
+                                <w:rPr>
+                                  <w:rFonts w:ascii="Courier New" w:hAnsi="Courier New" w:cs="Courier New"/>
+                                  <w:sz w:val="20"/>
+                                  <w:szCs w:val="20"/>
+                                </w:rPr>
+                                <w:t xml:space="preserve">; </w:t>
+                              </w:r>
+                              <w:r>
+                                <w:rPr>
+                                  <w:rFonts w:ascii="Courier New" w:hAnsi="Courier New" w:cs="Courier New"/>
+                                  <w:color w:val="0F4761" w:themeColor="accent1" w:themeShade="BF"/>
+                                  <w:sz w:val="20"/>
+                                  <w:szCs w:val="20"/>
+                                </w:rPr>
+                                <w:t>0 0</w:t>
+                              </w:r>
+                              <w:r>
+                                <w:rPr>
+                                  <w:rFonts w:ascii="Courier New" w:hAnsi="Courier New" w:cs="Courier New"/>
+                                  <w:sz w:val="20"/>
+                                  <w:szCs w:val="20"/>
+                                </w:rPr>
+                                <w:t xml:space="preserve"> -((</w:t>
+                              </w:r>
+                              <w:proofErr w:type="spellStart"/>
+                              <w:r>
+                                <w:rPr>
+                                  <w:rFonts w:ascii="Courier New" w:hAnsi="Courier New" w:cs="Courier New"/>
+                                  <w:sz w:val="20"/>
+                                  <w:szCs w:val="20"/>
+                                </w:rPr>
+                                <w:t>mp</w:t>
+                              </w:r>
+                              <w:proofErr w:type="spellEnd"/>
+                              <w:r>
+                                <w:rPr>
+                                  <w:rFonts w:ascii="Courier New" w:hAnsi="Courier New" w:cs="Courier New"/>
+                                  <w:sz w:val="20"/>
+                                  <w:szCs w:val="20"/>
+                                </w:rPr>
+                                <w:t xml:space="preserve">*g)/mc) </w:t>
+                              </w:r>
+                              <w:r>
+                                <w:rPr>
+                                  <w:rFonts w:ascii="Courier New" w:hAnsi="Courier New" w:cs="Courier New"/>
+                                  <w:color w:val="0F4761" w:themeColor="accent1" w:themeShade="BF"/>
+                                  <w:sz w:val="20"/>
+                                  <w:szCs w:val="20"/>
+                                </w:rPr>
+                                <w:t>0</w:t>
+                              </w:r>
+                              <w:r>
+                                <w:rPr>
+                                  <w:rFonts w:ascii="Courier New" w:hAnsi="Courier New" w:cs="Courier New"/>
+                                  <w:sz w:val="20"/>
+                                  <w:szCs w:val="20"/>
+                                </w:rPr>
+                                <w:t xml:space="preserve">; </w:t>
+                              </w:r>
+                              <w:r>
+                                <w:rPr>
+                                  <w:rFonts w:ascii="Courier New" w:hAnsi="Courier New" w:cs="Courier New"/>
+                                  <w:color w:val="0F4761" w:themeColor="accent1" w:themeShade="BF"/>
+                                  <w:sz w:val="20"/>
+                                  <w:szCs w:val="20"/>
+                                </w:rPr>
+                                <w:t>0 0 0 1</w:t>
+                              </w:r>
+                              <w:r>
+                                <w:rPr>
+                                  <w:rFonts w:ascii="Courier New" w:hAnsi="Courier New" w:cs="Courier New"/>
+                                  <w:sz w:val="20"/>
+                                  <w:szCs w:val="20"/>
+                                </w:rPr>
+                                <w:t xml:space="preserve">; </w:t>
+                              </w:r>
+                              <w:r>
+                                <w:rPr>
+                                  <w:rFonts w:ascii="Courier New" w:hAnsi="Courier New" w:cs="Courier New"/>
+                                  <w:color w:val="0F4761" w:themeColor="accent1" w:themeShade="BF"/>
+                                  <w:sz w:val="20"/>
+                                  <w:szCs w:val="20"/>
+                                </w:rPr>
+                                <w:t>0 0</w:t>
+                              </w:r>
+                              <w:r>
+                                <w:rPr>
+                                  <w:rFonts w:ascii="Courier New" w:hAnsi="Courier New" w:cs="Courier New"/>
+                                  <w:sz w:val="20"/>
+                                  <w:szCs w:val="20"/>
+                                </w:rPr>
+                                <w:t xml:space="preserve"> (g*(</w:t>
+                              </w:r>
+                              <w:proofErr w:type="spellStart"/>
+                              <w:r>
+                                <w:rPr>
+                                  <w:rFonts w:ascii="Courier New" w:hAnsi="Courier New" w:cs="Courier New"/>
+                                  <w:sz w:val="20"/>
+                                  <w:szCs w:val="20"/>
+                                </w:rPr>
+                                <w:t>mp</w:t>
+                              </w:r>
+                              <w:proofErr w:type="spellEnd"/>
+                              <w:r>
+                                <w:rPr>
+                                  <w:rFonts w:ascii="Courier New" w:hAnsi="Courier New" w:cs="Courier New"/>
+                                  <w:sz w:val="20"/>
+                                  <w:szCs w:val="20"/>
+                                </w:rPr>
+                                <w:t xml:space="preserve"> + mc)/(L*mc)) </w:t>
+                              </w:r>
+                              <w:r>
+                                <w:rPr>
+                                  <w:rFonts w:ascii="Courier New" w:hAnsi="Courier New" w:cs="Courier New"/>
+                                  <w:color w:val="0F4761" w:themeColor="accent1" w:themeShade="BF"/>
+                                  <w:sz w:val="20"/>
+                                  <w:szCs w:val="20"/>
+                                </w:rPr>
+                                <w:t>0</w:t>
+                              </w:r>
+                              <w:r>
+                                <w:rPr>
+                                  <w:rFonts w:ascii="Courier New" w:hAnsi="Courier New" w:cs="Courier New"/>
+                                  <w:sz w:val="20"/>
+                                  <w:szCs w:val="20"/>
+                                </w:rPr>
+                                <w:t>];</w:t>
+                              </w:r>
+                            </w:p>
+                            <w:p>
+                              <w:pPr>
+                                <w:spacing w:line="240" w:lineRule="auto"/>
+                                <w:rPr>
+                                  <w:rFonts w:ascii="Courier New" w:hAnsi="Courier New" w:cs="Courier New"/>
+                                  <w:sz w:val="20"/>
+                                  <w:szCs w:val="20"/>
+                                </w:rPr>
+                              </w:pPr>
+                              <w:r>
+                                <w:rPr>
+                                  <w:rFonts w:ascii="Courier New" w:hAnsi="Courier New" w:cs="Courier New"/>
+                                  <w:sz w:val="20"/>
+                                  <w:szCs w:val="20"/>
+                                </w:rPr>
+                                <w:t xml:space="preserve">B </w:t>
+                              </w:r>
+                              <w:r>
+                                <w:rPr>
+                                  <w:rFonts w:ascii="Courier New" w:hAnsi="Courier New" w:cs="Courier New"/>
+                                  <w:color w:val="FF0000"/>
+                                  <w:sz w:val="20"/>
+                                  <w:szCs w:val="20"/>
+                                </w:rPr>
+                                <w:t xml:space="preserve">= </w:t>
+                              </w:r>
+                              <w:r>
+                                <w:rPr>
+                                  <w:rFonts w:ascii="Courier New" w:hAnsi="Courier New" w:cs="Courier New"/>
+                                  <w:sz w:val="20"/>
+                                  <w:szCs w:val="20"/>
+                                </w:rPr>
+                                <w:t>[0; (1/mc); 0; -(1/(L*mc))];</w:t>
+                              </w:r>
+                            </w:p>
+                            <w:p>
+                              <w:pPr>
+                                <w:spacing w:line="240" w:lineRule="auto"/>
+                                <w:rPr>
+                                  <w:rFonts w:ascii="Courier New" w:hAnsi="Courier New" w:cs="Courier New"/>
+                                  <w:sz w:val="20"/>
+                                  <w:szCs w:val="20"/>
+                                </w:rPr>
+                              </w:pPr>
+                              <w:r>
+                                <w:rPr>
+                                  <w:rFonts w:ascii="Courier New" w:hAnsi="Courier New" w:cs="Courier New"/>
+                                  <w:sz w:val="20"/>
+                                  <w:szCs w:val="20"/>
+                                </w:rPr>
+                                <w:t xml:space="preserve">C </w:t>
+                              </w:r>
+                              <w:r>
+                                <w:rPr>
+                                  <w:rFonts w:ascii="Courier New" w:hAnsi="Courier New" w:cs="Courier New"/>
+                                  <w:color w:val="FF0000"/>
+                                  <w:sz w:val="20"/>
+                                  <w:szCs w:val="20"/>
+                                </w:rPr>
+                                <w:t xml:space="preserve">= </w:t>
+                              </w:r>
+                              <w:r>
+                                <w:rPr>
+                                  <w:rFonts w:ascii="Courier New" w:hAnsi="Courier New" w:cs="Courier New"/>
+                                  <w:sz w:val="20"/>
+                                  <w:szCs w:val="20"/>
+                                </w:rPr>
+                                <w:t>[</w:t>
+                              </w:r>
+                              <w:r>
+                                <w:rPr>
+                                  <w:rFonts w:ascii="Courier New" w:hAnsi="Courier New" w:cs="Courier New"/>
+                                  <w:color w:val="0F4761" w:themeColor="accent1" w:themeShade="BF"/>
+                                  <w:sz w:val="20"/>
+                                  <w:szCs w:val="20"/>
+                                </w:rPr>
+                                <w:t>1 0 0 0</w:t>
+                              </w:r>
+                              <w:r>
+                                <w:rPr>
+                                  <w:rFonts w:ascii="Courier New" w:hAnsi="Courier New" w:cs="Courier New"/>
+                                  <w:sz w:val="20"/>
+                                  <w:szCs w:val="20"/>
+                                </w:rPr>
+                                <w:t>];</w:t>
+                              </w:r>
+                            </w:p>
+                            <w:p>
+                              <w:pPr>
+                                <w:spacing w:line="240" w:lineRule="auto"/>
+                                <w:rPr>
+                                  <w:rFonts w:ascii="Courier New" w:hAnsi="Courier New" w:cs="Courier New"/>
+                                  <w:sz w:val="20"/>
+                                  <w:szCs w:val="20"/>
+                                </w:rPr>
+                              </w:pPr>
+                              <w:r>
+                                <w:rPr>
+                                  <w:rFonts w:ascii="Courier New" w:hAnsi="Courier New" w:cs="Courier New"/>
+                                  <w:sz w:val="20"/>
+                                  <w:szCs w:val="20"/>
+                                </w:rPr>
+                                <w:t xml:space="preserve">D </w:t>
+                              </w:r>
+                              <w:r>
+                                <w:rPr>
+                                  <w:rFonts w:ascii="Courier New" w:hAnsi="Courier New" w:cs="Courier New"/>
+                                  <w:color w:val="FF0000"/>
+                                  <w:sz w:val="20"/>
+                                  <w:szCs w:val="20"/>
+                                </w:rPr>
+                                <w:t xml:space="preserve">= </w:t>
+                              </w:r>
+                              <w:r>
+                                <w:rPr>
+                                  <w:rFonts w:ascii="Courier New" w:hAnsi="Courier New" w:cs="Courier New"/>
+                                  <w:sz w:val="20"/>
+                                  <w:szCs w:val="20"/>
+                                </w:rPr>
+                                <w:t>0;</w:t>
+                              </w:r>
+                            </w:p>
+                            <w:p>
+                              <w:pPr>
+                                <w:spacing w:line="240" w:lineRule="auto"/>
+                                <w:rPr>
+                                  <w:rFonts w:ascii="Courier New" w:hAnsi="Courier New" w:cs="Courier New"/>
+                                  <w:sz w:val="20"/>
+                                  <w:szCs w:val="20"/>
+                                </w:rPr>
+                              </w:pPr>
+                              <w:r>
+                                <w:rPr>
+                                  <w:rFonts w:ascii="Courier New" w:hAnsi="Courier New" w:cs="Courier New"/>
+                                  <w:sz w:val="20"/>
+                                  <w:szCs w:val="20"/>
+                                </w:rPr>
+                                <w:t>% Time span for the simulation</w:t>
+                              </w:r>
+                            </w:p>
+                            <w:p>
+                              <w:pPr>
+                                <w:spacing w:line="240" w:lineRule="auto"/>
+                                <w:rPr>
+                                  <w:rFonts w:ascii="Courier New" w:hAnsi="Courier New" w:cs="Courier New"/>
+                                  <w:sz w:val="20"/>
+                                  <w:szCs w:val="20"/>
+                                </w:rPr>
+                              </w:pPr>
+                              <w:proofErr w:type="spellStart"/>
+                              <w:r>
+                                <w:rPr>
+                                  <w:rFonts w:ascii="Courier New" w:hAnsi="Courier New" w:cs="Courier New"/>
+                                  <w:sz w:val="20"/>
+                                  <w:szCs w:val="20"/>
+                                </w:rPr>
+                                <w:t>tspan</w:t>
+                              </w:r>
+                              <w:proofErr w:type="spellEnd"/>
+                              <w:r>
+                                <w:rPr>
+                                  <w:rFonts w:ascii="Courier New" w:hAnsi="Courier New" w:cs="Courier New"/>
+                                  <w:sz w:val="20"/>
+                                  <w:szCs w:val="20"/>
+                                </w:rPr>
+                                <w:t xml:space="preserve"> </w:t>
+                              </w:r>
+                              <w:r>
+                                <w:rPr>
+                                  <w:rFonts w:ascii="Courier New" w:hAnsi="Courier New" w:cs="Courier New"/>
+                                  <w:color w:val="FF0000"/>
+                                  <w:sz w:val="20"/>
+                                  <w:szCs w:val="20"/>
+                                </w:rPr>
+                                <w:t xml:space="preserve">= </w:t>
+                              </w:r>
+                              <w:r>
+                                <w:rPr>
+                                  <w:rFonts w:ascii="Courier New" w:hAnsi="Courier New" w:cs="Courier New"/>
+                                  <w:color w:val="0F4761" w:themeColor="accent1" w:themeShade="BF"/>
+                                  <w:sz w:val="20"/>
+                                  <w:szCs w:val="20"/>
+                                </w:rPr>
+                                <w:t>0</w:t>
+                              </w:r>
+                              <w:r>
+                                <w:rPr>
+                                  <w:rFonts w:ascii="Courier New" w:hAnsi="Courier New" w:cs="Courier New"/>
+                                  <w:sz w:val="20"/>
+                                  <w:szCs w:val="20"/>
+                                </w:rPr>
+                                <w:t>:</w:t>
+                              </w:r>
+                              <w:r>
+                                <w:rPr>
+                                  <w:rFonts w:ascii="Courier New" w:hAnsi="Courier New" w:cs="Courier New"/>
+                                  <w:color w:val="0F4761" w:themeColor="accent1" w:themeShade="BF"/>
+                                  <w:sz w:val="20"/>
+                                  <w:szCs w:val="20"/>
+                                </w:rPr>
+                                <w:t>0.01</w:t>
+                              </w:r>
+                              <w:r>
+                                <w:rPr>
+                                  <w:rFonts w:ascii="Courier New" w:hAnsi="Courier New" w:cs="Courier New"/>
+                                  <w:sz w:val="20"/>
+                                  <w:szCs w:val="20"/>
+                                </w:rPr>
+                                <w:t>:</w:t>
+                              </w:r>
+                              <w:r>
+                                <w:rPr>
+                                  <w:rFonts w:ascii="Courier New" w:hAnsi="Courier New" w:cs="Courier New"/>
+                                  <w:color w:val="0F4761" w:themeColor="accent1" w:themeShade="BF"/>
+                                  <w:sz w:val="20"/>
+                                  <w:szCs w:val="20"/>
+                                </w:rPr>
+                                <w:t>10</w:t>
+                              </w:r>
+                              <w:r>
+                                <w:rPr>
+                                  <w:rFonts w:ascii="Courier New" w:hAnsi="Courier New" w:cs="Courier New"/>
+                                  <w:sz w:val="20"/>
+                                  <w:szCs w:val="20"/>
+                                </w:rPr>
+                                <w:t>;</w:t>
+                              </w:r>
+                            </w:p>
+                            <w:p>
+                              <w:pPr>
+                                <w:spacing w:line="240" w:lineRule="auto"/>
+                                <w:rPr>
+                                  <w:rFonts w:ascii="Courier New" w:hAnsi="Courier New" w:cs="Courier New"/>
+                                  <w:sz w:val="20"/>
+                                  <w:szCs w:val="20"/>
+                                </w:rPr>
+                              </w:pPr>
+                              <w:r>
+                                <w:rPr>
+                                  <w:rFonts w:ascii="Courier New" w:hAnsi="Courier New" w:cs="Courier New"/>
+                                  <w:sz w:val="20"/>
+                                  <w:szCs w:val="20"/>
+                                </w:rPr>
+                                <w:t>% Define input function (external force F)</w:t>
+                              </w:r>
+                            </w:p>
+                            <w:p>
+                              <w:pPr>
+                                <w:spacing w:line="240" w:lineRule="auto"/>
+                                <w:rPr>
+                                  <w:rFonts w:ascii="Courier New" w:hAnsi="Courier New" w:cs="Courier New"/>
+                                  <w:sz w:val="20"/>
+                                  <w:szCs w:val="20"/>
+                                </w:rPr>
+                              </w:pPr>
+                              <w:r>
+                                <w:rPr>
+                                  <w:rFonts w:ascii="Courier New" w:hAnsi="Courier New" w:cs="Courier New"/>
+                                  <w:sz w:val="20"/>
+                                  <w:szCs w:val="20"/>
+                                </w:rPr>
+                                <w:t xml:space="preserve">u </w:t>
+                              </w:r>
+                              <w:r>
+                                <w:rPr>
+                                  <w:rFonts w:ascii="Courier New" w:hAnsi="Courier New" w:cs="Courier New"/>
+                                  <w:color w:val="FF0000"/>
+                                  <w:sz w:val="20"/>
+                                  <w:szCs w:val="20"/>
+                                </w:rPr>
+                                <w:t xml:space="preserve">= </w:t>
+                              </w:r>
+                              <w:proofErr w:type="spellStart"/>
+                              <w:r>
+                                <w:rPr>
+                                  <w:rFonts w:ascii="Courier New" w:hAnsi="Courier New" w:cs="Courier New"/>
+                                  <w:sz w:val="20"/>
+                                  <w:szCs w:val="20"/>
+                                </w:rPr>
+                                <w:t>arrayfun</w:t>
+                              </w:r>
+                              <w:proofErr w:type="spellEnd"/>
+                              <w:r>
+                                <w:rPr>
+                                  <w:rFonts w:ascii="Courier New" w:hAnsi="Courier New" w:cs="Courier New"/>
+                                  <w:sz w:val="20"/>
+                                  <w:szCs w:val="20"/>
+                                </w:rPr>
+                                <w:t xml:space="preserve">(F, </w:t>
+                              </w:r>
+                              <w:proofErr w:type="spellStart"/>
+                              <w:r>
+                                <w:rPr>
+                                  <w:rFonts w:ascii="Courier New" w:hAnsi="Courier New" w:cs="Courier New"/>
+                                  <w:sz w:val="20"/>
+                                  <w:szCs w:val="20"/>
+                                </w:rPr>
+                                <w:t>tspan</w:t>
+                              </w:r>
+                              <w:proofErr w:type="spellEnd"/>
+                              <w:r>
+                                <w:rPr>
+                                  <w:rFonts w:ascii="Courier New" w:hAnsi="Courier New" w:cs="Courier New"/>
+                                  <w:sz w:val="20"/>
+                                  <w:szCs w:val="20"/>
+                                </w:rPr>
+                                <w:t>); % Evaluate F(t) over the time span</w:t>
+                              </w:r>
+                            </w:p>
+                            <w:p>
+                              <w:pPr>
+                                <w:spacing w:line="240" w:lineRule="auto"/>
+                                <w:rPr>
+                                  <w:rFonts w:ascii="Courier New" w:hAnsi="Courier New" w:cs="Courier New"/>
+                                  <w:sz w:val="20"/>
+                                  <w:szCs w:val="20"/>
+                                </w:rPr>
+                              </w:pPr>
+                              <w:r>
+                                <w:rPr>
+                                  <w:rFonts w:ascii="Courier New" w:hAnsi="Courier New" w:cs="Courier New"/>
+                                  <w:sz w:val="20"/>
+                                  <w:szCs w:val="20"/>
+                                </w:rPr>
+                                <w:t>% Initial state</w:t>
+                              </w:r>
+                            </w:p>
+                            <w:p>
+                              <w:pPr>
+                                <w:spacing w:line="240" w:lineRule="auto"/>
+                                <w:rPr>
+                                  <w:rFonts w:ascii="Courier New" w:hAnsi="Courier New" w:cs="Courier New"/>
+                                  <w:sz w:val="20"/>
+                                  <w:szCs w:val="20"/>
+                                </w:rPr>
+                              </w:pPr>
+                              <w:r>
+                                <w:rPr>
+                                  <w:rFonts w:ascii="Courier New" w:hAnsi="Courier New" w:cs="Courier New"/>
+                                  <w:sz w:val="20"/>
+                                  <w:szCs w:val="20"/>
+                                </w:rPr>
+                                <w:t xml:space="preserve">x0 </w:t>
+                              </w:r>
+                              <w:r>
+                                <w:rPr>
+                                  <w:rFonts w:ascii="Courier New" w:hAnsi="Courier New" w:cs="Courier New"/>
+                                  <w:color w:val="FF0000"/>
+                                  <w:sz w:val="20"/>
+                                  <w:szCs w:val="20"/>
+                                </w:rPr>
+                                <w:t xml:space="preserve">= </w:t>
+                              </w:r>
+                              <w:r>
+                                <w:rPr>
+                                  <w:rFonts w:ascii="Courier New" w:hAnsi="Courier New" w:cs="Courier New"/>
+                                  <w:sz w:val="20"/>
+                                  <w:szCs w:val="20"/>
+                                </w:rPr>
+                                <w:t>[</w:t>
+                              </w:r>
+                              <w:r>
+                                <w:rPr>
+                                  <w:rFonts w:ascii="Courier New" w:hAnsi="Courier New" w:cs="Courier New"/>
+                                  <w:color w:val="0F4761" w:themeColor="accent1" w:themeShade="BF"/>
+                                  <w:sz w:val="20"/>
+                                  <w:szCs w:val="20"/>
+                                </w:rPr>
+                                <w:t>0</w:t>
+                              </w:r>
+                              <w:r>
+                                <w:rPr>
+                                  <w:rFonts w:ascii="Courier New" w:hAnsi="Courier New" w:cs="Courier New"/>
+                                  <w:sz w:val="20"/>
+                                  <w:szCs w:val="20"/>
+                                </w:rPr>
+                                <w:t xml:space="preserve">; </w:t>
+                              </w:r>
+                              <w:r>
+                                <w:rPr>
+                                  <w:rFonts w:ascii="Courier New" w:hAnsi="Courier New" w:cs="Courier New"/>
+                                  <w:color w:val="0F4761" w:themeColor="accent1" w:themeShade="BF"/>
+                                  <w:sz w:val="20"/>
+                                  <w:szCs w:val="20"/>
+                                </w:rPr>
+                                <w:t>0</w:t>
+                              </w:r>
+                              <w:r>
+                                <w:rPr>
+                                  <w:rFonts w:ascii="Courier New" w:hAnsi="Courier New" w:cs="Courier New"/>
+                                  <w:sz w:val="20"/>
+                                  <w:szCs w:val="20"/>
+                                </w:rPr>
+                                <w:t xml:space="preserve">; </w:t>
+                              </w:r>
+                              <w:r>
+                                <w:rPr>
+                                  <w:rFonts w:ascii="Courier New" w:hAnsi="Courier New" w:cs="Courier New"/>
+                                  <w:color w:val="0F4761" w:themeColor="accent1" w:themeShade="BF"/>
+                                  <w:sz w:val="20"/>
+                                  <w:szCs w:val="20"/>
+                                </w:rPr>
+                                <w:t>0.523599; 0</w:t>
+                              </w:r>
+                              <w:r>
+                                <w:rPr>
+                                  <w:rFonts w:ascii="Courier New" w:hAnsi="Courier New" w:cs="Courier New"/>
+                                  <w:sz w:val="20"/>
+                                  <w:szCs w:val="20"/>
+                                </w:rPr>
+                                <w:t>]; % Initial displacement and velocity</w:t>
+                              </w:r>
+                            </w:p>
+                            <w:p>
+                              <w:pPr>
+                                <w:spacing w:line="240" w:lineRule="auto"/>
+                                <w:rPr>
+                                  <w:rFonts w:ascii="Courier New" w:hAnsi="Courier New" w:cs="Courier New"/>
+                                  <w:sz w:val="20"/>
+                                  <w:szCs w:val="20"/>
+                                </w:rPr>
+                              </w:pPr>
+                              <w:r>
+                                <w:rPr>
+                                  <w:rFonts w:ascii="Courier New" w:hAnsi="Courier New" w:cs="Courier New"/>
+                                  <w:sz w:val="20"/>
+                                  <w:szCs w:val="20"/>
+                                </w:rPr>
+                                <w:t xml:space="preserve">% Simulate the state-space system using </w:t>
+                              </w:r>
+                              <w:proofErr w:type="spellStart"/>
+                              <w:r>
+                                <w:rPr>
+                                  <w:rFonts w:ascii="Courier New" w:hAnsi="Courier New" w:cs="Courier New"/>
+                                  <w:sz w:val="20"/>
+                                  <w:szCs w:val="20"/>
+                                </w:rPr>
+                                <w:t>lsim</w:t>
+                              </w:r>
+                              <w:proofErr w:type="spellEnd"/>
+                            </w:p>
+                            <w:p>
+                              <w:pPr>
+                                <w:spacing w:line="240" w:lineRule="auto"/>
+                                <w:rPr>
+                                  <w:rFonts w:ascii="Courier New" w:hAnsi="Courier New" w:cs="Courier New"/>
+                                  <w:sz w:val="20"/>
+                                  <w:szCs w:val="20"/>
+                                </w:rPr>
+                              </w:pPr>
+                              <w:r>
+                                <w:rPr>
+                                  <w:rFonts w:ascii="Courier New" w:hAnsi="Courier New" w:cs="Courier New"/>
+                                  <w:sz w:val="20"/>
+                                  <w:szCs w:val="20"/>
+                                </w:rPr>
+                                <w:t xml:space="preserve">sys </w:t>
+                              </w:r>
+                              <w:r>
+                                <w:rPr>
+                                  <w:rFonts w:ascii="Courier New" w:hAnsi="Courier New" w:cs="Courier New"/>
+                                  <w:color w:val="FF0000"/>
+                                  <w:sz w:val="20"/>
+                                  <w:szCs w:val="20"/>
+                                </w:rPr>
+                                <w:t xml:space="preserve">= </w:t>
+                              </w:r>
+                              <w:r>
+                                <w:rPr>
+                                  <w:rFonts w:ascii="Courier New" w:hAnsi="Courier New" w:cs="Courier New"/>
+                                  <w:sz w:val="20"/>
+                                  <w:szCs w:val="20"/>
+                                </w:rPr>
+                                <w:t>ss(A, B, C, D); % Create the state-space system</w:t>
+                              </w:r>
+                            </w:p>
+                            <w:p>
+                              <w:pPr>
+                                <w:spacing w:line="240" w:lineRule="auto"/>
+                                <w:rPr>
+                                  <w:rFonts w:ascii="Courier New" w:hAnsi="Courier New" w:cs="Courier New"/>
+                                  <w:sz w:val="20"/>
+                                  <w:szCs w:val="20"/>
+                                </w:rPr>
+                              </w:pPr>
+                              <w:r>
+                                <w:rPr>
+                                  <w:rFonts w:ascii="Courier New" w:hAnsi="Courier New" w:cs="Courier New"/>
+                                  <w:sz w:val="20"/>
+                                  <w:szCs w:val="20"/>
+                                </w:rPr>
+                                <w:t xml:space="preserve">[y, t, x] </w:t>
+                              </w:r>
+                              <w:r>
+                                <w:rPr>
+                                  <w:rFonts w:ascii="Courier New" w:hAnsi="Courier New" w:cs="Courier New"/>
+                                  <w:color w:val="FF0000"/>
+                                  <w:sz w:val="20"/>
+                                  <w:szCs w:val="20"/>
+                                </w:rPr>
+                                <w:t xml:space="preserve">= </w:t>
+                              </w:r>
+                              <w:proofErr w:type="spellStart"/>
+                              <w:r>
+                                <w:rPr>
+                                  <w:rFonts w:ascii="Courier New" w:hAnsi="Courier New" w:cs="Courier New"/>
+                                  <w:sz w:val="20"/>
+                                  <w:szCs w:val="20"/>
+                                </w:rPr>
+                                <w:t>lsim</w:t>
+                              </w:r>
+                              <w:proofErr w:type="spellEnd"/>
+                              <w:r>
+                                <w:rPr>
+                                  <w:rFonts w:ascii="Courier New" w:hAnsi="Courier New" w:cs="Courier New"/>
+                                  <w:sz w:val="20"/>
+                                  <w:szCs w:val="20"/>
+                                </w:rPr>
+                                <w:t xml:space="preserve">(sys, u, </w:t>
+                              </w:r>
+                              <w:proofErr w:type="spellStart"/>
+                              <w:r>
+                                <w:rPr>
+                                  <w:rFonts w:ascii="Courier New" w:hAnsi="Courier New" w:cs="Courier New"/>
+                                  <w:sz w:val="20"/>
+                                  <w:szCs w:val="20"/>
+                                </w:rPr>
+                                <w:t>tspan</w:t>
+                              </w:r>
+                              <w:proofErr w:type="spellEnd"/>
+                              <w:r>
+                                <w:rPr>
+                                  <w:rFonts w:ascii="Courier New" w:hAnsi="Courier New" w:cs="Courier New"/>
+                                  <w:sz w:val="20"/>
+                                  <w:szCs w:val="20"/>
+                                </w:rPr>
+                                <w:t>, x0); % Simulate the response</w:t>
+                              </w:r>
+                            </w:p>
+                          </w:txbxContent>
+                        </wps:txbx>
+                        <wps:bodyPr rot="0" vert="horz" wrap="square" lIns="91440" tIns="45720" rIns="91440" bIns="45720" anchor="t" anchorCtr="0">
+                          <a:noAutofit/>
+                        </wps:bodyPr>
+                      </wps:wsp>
+                      <wps:wsp>
+                        <wps:cNvPr id="367679262" name="Text Box 3"/>
+                        <wps:cNvSpPr txBox="1"/>
+                        <wps:spPr>
+                          <a:xfrm>
+                            <a:off x="1224951" y="2191110"/>
+                            <a:ext cx="3458845" cy="267335"/>
+                          </a:xfrm>
+                          <a:prstGeom prst="rect">
+                            <a:avLst/>
+                          </a:prstGeom>
+                          <a:solidFill>
+                            <a:schemeClr val="lt1"/>
+                          </a:solidFill>
+                          <a:ln w="6350">
+                            <a:noFill/>
+                          </a:ln>
+                        </wps:spPr>
+                        <wps:txbx>
+                          <w:txbxContent>
+                            <w:p>
+                              <w:pPr>
+                                <w:jc w:val="center"/>
+                                <w:rPr>
+                                  <w:sz w:val="20"/>
+                                  <w:szCs w:val="20"/>
+                                </w:rPr>
+                              </w:pPr>
+                              <w:r>
+                                <w:rPr>
+                                  <w:sz w:val="20"/>
+                                  <w:szCs w:val="20"/>
+                                </w:rPr>
+                                <w:t>Figure 1: Our code modified from the example code</w:t>
+                              </w:r>
+                            </w:p>
+                          </w:txbxContent>
+                        </wps:txbx>
+                        <wps:bodyPr rot="0" spcFirstLastPara="0" vertOverflow="overflow" horzOverflow="overflow" vert="horz" wrap="square" lIns="91440" tIns="45720" rIns="91440" bIns="45720" numCol="1" spcCol="0" rtlCol="0" fromWordArt="0" anchor="t" anchorCtr="0" forceAA="0" compatLnSpc="1">
+                          <a:prstTxWarp prst="textNoShape">
+                            <a:avLst/>
+                          </a:prstTxWarp>
+                          <a:noAutofit/>
+                        </wps:bodyPr>
+                      </wps:wsp>
+                    </wpg:wgp>
+                  </a:graphicData>
+                </a:graphic>
+                <wp14:sizeRelV relativeFrom="margin">
+                  <wp14:pctHeight>0</wp14:pctHeight>
+                </wp14:sizeRelV>
+              </wp:anchor>
+            </w:drawing>
+          </mc:Choice>
+          <mc:Fallback>
+            <w:pict>
+              <v:group w14:anchorId="60A25E10" id="Group 4" o:spid="_x0000_s1026" style="position:absolute;margin-left:415.4pt;margin-top:28pt;width:466.6pt;height:197.65pt;z-index:251666432;mso-position-horizontal:right;mso-position-horizontal-relative:margin;mso-height-relative:margin" coordsize="59258,24584" o:gfxdata="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">
+                <v:shapetype id="_x0000_t202" coordsize="21600,21600" o:spt="202" path="m,l,21600r21600,l21600,xe">
+                  <v:stroke joinstyle="miter"/>
+                  <v:path gradientshapeok="t" o:connecttype="rect"/>
+                </v:shapetype>
+                <v:shape id="Text Box 2" o:spid="_x0000_s1027" type="#_x0000_t202" style="position:absolute;width:59258;height:21145;visibility:visible;mso-wrap-style:square;v-text-anchor:top" o:gfxdata="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" stroked="f">
+                  <v:textbox>
+                    <w:txbxContent>
+                      <w:p>
+                        <w:pPr>
+                          <w:spacing w:line="240" w:lineRule="auto"/>
+                          <w:rPr>
+                            <w:rFonts w:ascii="Courier New" w:hAnsi="Courier New" w:cs="Courier New"/>
+                            <w:sz w:val="20"/>
+                            <w:szCs w:val="20"/>
+                          </w:rPr>
+                        </w:pPr>
+                        <w:r>
+                          <w:rPr>
+                            <w:rFonts w:ascii="Courier New" w:hAnsi="Courier New" w:cs="Courier New"/>
+                            <w:sz w:val="20"/>
+                            <w:szCs w:val="20"/>
+                          </w:rPr>
+                          <w:t>% State-space matrices</w:t>
+                        </w:r>
+                      </w:p>
+                      <w:p>
+                        <w:pPr>
+                          <w:spacing w:line="240" w:lineRule="auto"/>
+                          <w:rPr>
+                            <w:rFonts w:ascii="Courier New" w:hAnsi="Courier New" w:cs="Courier New"/>
+                            <w:sz w:val="20"/>
+                            <w:szCs w:val="20"/>
+                          </w:rPr>
+                        </w:pPr>
+                        <w:r>
+                          <w:rPr>
+                            <w:rFonts w:ascii="Courier New" w:hAnsi="Courier New" w:cs="Courier New"/>
+                            <w:sz w:val="20"/>
+                            <w:szCs w:val="20"/>
+                          </w:rPr>
+                          <w:t xml:space="preserve">A </w:t>
+                        </w:r>
+                        <w:r>
+                          <w:rPr>
+                            <w:rFonts w:ascii="Courier New" w:hAnsi="Courier New" w:cs="Courier New"/>
+                            <w:color w:val="FF0000"/>
+                            <w:sz w:val="20"/>
+                            <w:szCs w:val="20"/>
+                          </w:rPr>
+                          <w:t>=</w:t>
+                        </w:r>
+                        <w:r>
+                          <w:rPr>
+                            <w:rFonts w:ascii="Courier New" w:hAnsi="Courier New" w:cs="Courier New"/>
+                            <w:sz w:val="20"/>
+                            <w:szCs w:val="20"/>
+                          </w:rPr>
+                          <w:t xml:space="preserve"> [</w:t>
+                        </w:r>
+                        <w:r>
+                          <w:rPr>
+                            <w:rFonts w:ascii="Courier New" w:hAnsi="Courier New" w:cs="Courier New"/>
+                            <w:color w:val="0F4761" w:themeColor="accent1" w:themeShade="BF"/>
+                            <w:sz w:val="20"/>
+                            <w:szCs w:val="20"/>
+                          </w:rPr>
+                          <w:t>0 1 0 0</w:t>
+                        </w:r>
+                        <w:r>
+                          <w:rPr>
+                            <w:rFonts w:ascii="Courier New" w:hAnsi="Courier New" w:cs="Courier New"/>
+                            <w:sz w:val="20"/>
+                            <w:szCs w:val="20"/>
+                          </w:rPr>
+                          <w:t xml:space="preserve">; </w:t>
+                        </w:r>
+                        <w:r>
+                          <w:rPr>
+                            <w:rFonts w:ascii="Courier New" w:hAnsi="Courier New" w:cs="Courier New"/>
+                            <w:color w:val="0F4761" w:themeColor="accent1" w:themeShade="BF"/>
+                            <w:sz w:val="20"/>
+                            <w:szCs w:val="20"/>
+                          </w:rPr>
+                          <w:t>0 0</w:t>
+                        </w:r>
+                        <w:r>
+                          <w:rPr>
+                            <w:rFonts w:ascii="Courier New" w:hAnsi="Courier New" w:cs="Courier New"/>
+                            <w:sz w:val="20"/>
+                            <w:szCs w:val="20"/>
+                          </w:rPr>
+                          <w:t xml:space="preserve"> -((</w:t>
+                        </w:r>
+                        <w:proofErr w:type="spellStart"/>
+                        <w:r>
+                          <w:rPr>
+                            <w:rFonts w:ascii="Courier New" w:hAnsi="Courier New" w:cs="Courier New"/>
+                            <w:sz w:val="20"/>
+                            <w:szCs w:val="20"/>
+                          </w:rPr>
+                          <w:t>mp</w:t>
+                        </w:r>
+                        <w:proofErr w:type="spellEnd"/>
+                        <w:r>
+                          <w:rPr>
+                            <w:rFonts w:ascii="Courier New" w:hAnsi="Courier New" w:cs="Courier New"/>
+                            <w:sz w:val="20"/>
+                            <w:szCs w:val="20"/>
+                          </w:rPr>
+                          <w:t xml:space="preserve">*g)/mc) </w:t>
+                        </w:r>
+                        <w:r>
+                          <w:rPr>
+                            <w:rFonts w:ascii="Courier New" w:hAnsi="Courier New" w:cs="Courier New"/>
+                            <w:color w:val="0F4761" w:themeColor="accent1" w:themeShade="BF"/>
+                            <w:sz w:val="20"/>
+                            <w:szCs w:val="20"/>
+                          </w:rPr>
+                          <w:t>0</w:t>
+                        </w:r>
+                        <w:r>
+                          <w:rPr>
+                            <w:rFonts w:ascii="Courier New" w:hAnsi="Courier New" w:cs="Courier New"/>
+                            <w:sz w:val="20"/>
+                            <w:szCs w:val="20"/>
+                          </w:rPr>
+                          <w:t xml:space="preserve">; </w:t>
+                        </w:r>
+                        <w:r>
+                          <w:rPr>
+                            <w:rFonts w:ascii="Courier New" w:hAnsi="Courier New" w:cs="Courier New"/>
+                            <w:color w:val="0F4761" w:themeColor="accent1" w:themeShade="BF"/>
+                            <w:sz w:val="20"/>
+                            <w:szCs w:val="20"/>
+                          </w:rPr>
+                          <w:t>0 0 0 1</w:t>
+                        </w:r>
+                        <w:r>
+                          <w:rPr>
+                            <w:rFonts w:ascii="Courier New" w:hAnsi="Courier New" w:cs="Courier New"/>
+                            <w:sz w:val="20"/>
+                            <w:szCs w:val="20"/>
+                          </w:rPr>
+                          <w:t xml:space="preserve">; </w:t>
+                        </w:r>
+                        <w:r>
+                          <w:rPr>
+                            <w:rFonts w:ascii="Courier New" w:hAnsi="Courier New" w:cs="Courier New"/>
+                            <w:color w:val="0F4761" w:themeColor="accent1" w:themeShade="BF"/>
+                            <w:sz w:val="20"/>
+                            <w:szCs w:val="20"/>
+                          </w:rPr>
+                          <w:t>0 0</w:t>
+                        </w:r>
+                        <w:r>
+                          <w:rPr>
+                            <w:rFonts w:ascii="Courier New" w:hAnsi="Courier New" w:cs="Courier New"/>
+                            <w:sz w:val="20"/>
+                            <w:szCs w:val="20"/>
+                          </w:rPr>
+                          <w:t xml:space="preserve"> (g*(</w:t>
+                        </w:r>
+                        <w:proofErr w:type="spellStart"/>
+                        <w:r>
+                          <w:rPr>
+                            <w:rFonts w:ascii="Courier New" w:hAnsi="Courier New" w:cs="Courier New"/>
+                            <w:sz w:val="20"/>
+                            <w:szCs w:val="20"/>
+                          </w:rPr>
+                          <w:t>mp</w:t>
+                        </w:r>
+                        <w:proofErr w:type="spellEnd"/>
+                        <w:r>
+                          <w:rPr>
+                            <w:rFonts w:ascii="Courier New" w:hAnsi="Courier New" w:cs="Courier New"/>
+                            <w:sz w:val="20"/>
+                            <w:szCs w:val="20"/>
+                          </w:rPr>
+                          <w:t xml:space="preserve"> + mc)/(L*mc)) </w:t>
+                        </w:r>
+                        <w:r>
+                          <w:rPr>
+                            <w:rFonts w:ascii="Courier New" w:hAnsi="Courier New" w:cs="Courier New"/>
+                            <w:color w:val="0F4761" w:themeColor="accent1" w:themeShade="BF"/>
+                            <w:sz w:val="20"/>
+                            <w:szCs w:val="20"/>
+                          </w:rPr>
+                          <w:t>0</w:t>
+                        </w:r>
+                        <w:r>
+                          <w:rPr>
+                            <w:rFonts w:ascii="Courier New" w:hAnsi="Courier New" w:cs="Courier New"/>
+                            <w:sz w:val="20"/>
+                            <w:szCs w:val="20"/>
+                          </w:rPr>
+                          <w:t>];</w:t>
+                        </w:r>
+                      </w:p>
+                      <w:p>
+                        <w:pPr>
+                          <w:spacing w:line="240" w:lineRule="auto"/>
+                          <w:rPr>
+                            <w:rFonts w:ascii="Courier New" w:hAnsi="Courier New" w:cs="Courier New"/>
+                            <w:sz w:val="20"/>
+                            <w:szCs w:val="20"/>
+                          </w:rPr>
+                        </w:pPr>
+                        <w:r>
+                          <w:rPr>
+                            <w:rFonts w:ascii="Courier New" w:hAnsi="Courier New" w:cs="Courier New"/>
+                            <w:sz w:val="20"/>
+                            <w:szCs w:val="20"/>
+                          </w:rPr>
+                          <w:t xml:space="preserve">B </w:t>
+                        </w:r>
+                        <w:r>
+                          <w:rPr>
+                            <w:rFonts w:ascii="Courier New" w:hAnsi="Courier New" w:cs="Courier New"/>
+                            <w:color w:val="FF0000"/>
+                            <w:sz w:val="20"/>
+                            <w:szCs w:val="20"/>
+                          </w:rPr>
+                          <w:t xml:space="preserve">= </w:t>
+                        </w:r>
+                        <w:r>
+                          <w:rPr>
+                            <w:rFonts w:ascii="Courier New" w:hAnsi="Courier New" w:cs="Courier New"/>
+                            <w:sz w:val="20"/>
+                            <w:szCs w:val="20"/>
+                          </w:rPr>
+                          <w:t>[0; (1/mc); 0; -(1/(L*mc))];</w:t>
+                        </w:r>
+                      </w:p>
+                      <w:p>
+                        <w:pPr>
+                          <w:spacing w:line="240" w:lineRule="auto"/>
+                          <w:rPr>
+                            <w:rFonts w:ascii="Courier New" w:hAnsi="Courier New" w:cs="Courier New"/>
+                            <w:sz w:val="20"/>
+                            <w:szCs w:val="20"/>
+                          </w:rPr>
+                        </w:pPr>
+                        <w:r>
+                          <w:rPr>
+                            <w:rFonts w:ascii="Courier New" w:hAnsi="Courier New" w:cs="Courier New"/>
+                            <w:sz w:val="20"/>
+                            <w:szCs w:val="20"/>
+                          </w:rPr>
+                          <w:t xml:space="preserve">C </w:t>
+                        </w:r>
+                        <w:r>
+                          <w:rPr>
+                            <w:rFonts w:ascii="Courier New" w:hAnsi="Courier New" w:cs="Courier New"/>
+                            <w:color w:val="FF0000"/>
+                            <w:sz w:val="20"/>
+                            <w:szCs w:val="20"/>
+                          </w:rPr>
+                          <w:t xml:space="preserve">= </w:t>
+                        </w:r>
+                        <w:r>
+                          <w:rPr>
+                            <w:rFonts w:ascii="Courier New" w:hAnsi="Courier New" w:cs="Courier New"/>
+                            <w:sz w:val="20"/>
+                            <w:szCs w:val="20"/>
+                          </w:rPr>
+                          <w:t>[</w:t>
+                        </w:r>
+                        <w:r>
+                          <w:rPr>
+                            <w:rFonts w:ascii="Courier New" w:hAnsi="Courier New" w:cs="Courier New"/>
+                            <w:color w:val="0F4761" w:themeColor="accent1" w:themeShade="BF"/>
+                            <w:sz w:val="20"/>
+                            <w:szCs w:val="20"/>
+                          </w:rPr>
+                          <w:t>1 0 0 0</w:t>
+                        </w:r>
+                        <w:r>
+                          <w:rPr>
+                            <w:rFonts w:ascii="Courier New" w:hAnsi="Courier New" w:cs="Courier New"/>
+                            <w:sz w:val="20"/>
+                            <w:szCs w:val="20"/>
+                          </w:rPr>
+                          <w:t>];</w:t>
+                        </w:r>
+                      </w:p>
+                      <w:p>
+                        <w:pPr>
+                          <w:spacing w:line="240" w:lineRule="auto"/>
+                          <w:rPr>
+                            <w:rFonts w:ascii="Courier New" w:hAnsi="Courier New" w:cs="Courier New"/>
+                            <w:sz w:val="20"/>
+                            <w:szCs w:val="20"/>
+                          </w:rPr>
+                        </w:pPr>
+                        <w:r>
+                          <w:rPr>
+                            <w:rFonts w:ascii="Courier New" w:hAnsi="Courier New" w:cs="Courier New"/>
+                            <w:sz w:val="20"/>
+                            <w:szCs w:val="20"/>
+                          </w:rPr>
+                          <w:t xml:space="preserve">D </w:t>
+                        </w:r>
+                        <w:r>
+                          <w:rPr>
+                            <w:rFonts w:ascii="Courier New" w:hAnsi="Courier New" w:cs="Courier New"/>
+                            <w:color w:val="FF0000"/>
+                            <w:sz w:val="20"/>
+                            <w:szCs w:val="20"/>
+                          </w:rPr>
+                          <w:t xml:space="preserve">= </w:t>
+                        </w:r>
+                        <w:r>
+                          <w:rPr>
+                            <w:rFonts w:ascii="Courier New" w:hAnsi="Courier New" w:cs="Courier New"/>
+                            <w:sz w:val="20"/>
+                            <w:szCs w:val="20"/>
+                          </w:rPr>
+                          <w:t>0;</w:t>
+                        </w:r>
+                      </w:p>
+                      <w:p>
+                        <w:pPr>
+                          <w:spacing w:line="240" w:lineRule="auto"/>
+                          <w:rPr>
+                            <w:rFonts w:ascii="Courier New" w:hAnsi="Courier New" w:cs="Courier New"/>
+                            <w:sz w:val="20"/>
+                            <w:szCs w:val="20"/>
+                          </w:rPr>
+                        </w:pPr>
+                        <w:r>
+                          <w:rPr>
+                            <w:rFonts w:ascii="Courier New" w:hAnsi="Courier New" w:cs="Courier New"/>
+                            <w:sz w:val="20"/>
+                            <w:szCs w:val="20"/>
+                          </w:rPr>
+                          <w:t>% Time span for the simulation</w:t>
+                        </w:r>
+                      </w:p>
+                      <w:p>
+                        <w:pPr>
+                          <w:spacing w:line="240" w:lineRule="auto"/>
+                          <w:rPr>
+                            <w:rFonts w:ascii="Courier New" w:hAnsi="Courier New" w:cs="Courier New"/>
+                            <w:sz w:val="20"/>
+                            <w:szCs w:val="20"/>
+                          </w:rPr>
+                        </w:pPr>
+                        <w:proofErr w:type="spellStart"/>
+                        <w:r>
+                          <w:rPr>
+                            <w:rFonts w:ascii="Courier New" w:hAnsi="Courier New" w:cs="Courier New"/>
+                            <w:sz w:val="20"/>
+                            <w:szCs w:val="20"/>
+                          </w:rPr>
+                          <w:t>tspan</w:t>
+                        </w:r>
+                        <w:proofErr w:type="spellEnd"/>
+                        <w:r>
+                          <w:rPr>
+                            <w:rFonts w:ascii="Courier New" w:hAnsi="Courier New" w:cs="Courier New"/>
+                            <w:sz w:val="20"/>
+                            <w:szCs w:val="20"/>
+                          </w:rPr>
+                          <w:t xml:space="preserve"> </w:t>
+                        </w:r>
+                        <w:r>
+                          <w:rPr>
+                            <w:rFonts w:ascii="Courier New" w:hAnsi="Courier New" w:cs="Courier New"/>
+                            <w:color w:val="FF0000"/>
+                            <w:sz w:val="20"/>
+                            <w:szCs w:val="20"/>
+                          </w:rPr>
+                          <w:t xml:space="preserve">= </w:t>
+                        </w:r>
+                        <w:r>
+                          <w:rPr>
+                            <w:rFonts w:ascii="Courier New" w:hAnsi="Courier New" w:cs="Courier New"/>
+                            <w:color w:val="0F4761" w:themeColor="accent1" w:themeShade="BF"/>
+                            <w:sz w:val="20"/>
+                            <w:szCs w:val="20"/>
+                          </w:rPr>
+                          <w:t>0</w:t>
+                        </w:r>
+                        <w:r>
+                          <w:rPr>
+                            <w:rFonts w:ascii="Courier New" w:hAnsi="Courier New" w:cs="Courier New"/>
+                            <w:sz w:val="20"/>
+                            <w:szCs w:val="20"/>
+                          </w:rPr>
+                          <w:t>:</w:t>
+                        </w:r>
+                        <w:r>
+                          <w:rPr>
+                            <w:rFonts w:ascii="Courier New" w:hAnsi="Courier New" w:cs="Courier New"/>
+                            <w:color w:val="0F4761" w:themeColor="accent1" w:themeShade="BF"/>
+                            <w:sz w:val="20"/>
+                            <w:szCs w:val="20"/>
+                          </w:rPr>
+                          <w:t>0.01</w:t>
+                        </w:r>
+                        <w:r>
+                          <w:rPr>
+                            <w:rFonts w:ascii="Courier New" w:hAnsi="Courier New" w:cs="Courier New"/>
+                            <w:sz w:val="20"/>
+                            <w:szCs w:val="20"/>
+                          </w:rPr>
+                          <w:t>:</w:t>
+                        </w:r>
+                        <w:r>
+                          <w:rPr>
+                            <w:rFonts w:ascii="Courier New" w:hAnsi="Courier New" w:cs="Courier New"/>
+                            <w:color w:val="0F4761" w:themeColor="accent1" w:themeShade="BF"/>
+                            <w:sz w:val="20"/>
+                            <w:szCs w:val="20"/>
+                          </w:rPr>
+                          <w:t>10</w:t>
+                        </w:r>
+                        <w:r>
+                          <w:rPr>
+                            <w:rFonts w:ascii="Courier New" w:hAnsi="Courier New" w:cs="Courier New"/>
+                            <w:sz w:val="20"/>
+                            <w:szCs w:val="20"/>
+                          </w:rPr>
+                          <w:t>;</w:t>
+                        </w:r>
+                      </w:p>
+                      <w:p>
+                        <w:pPr>
+                          <w:spacing w:line="240" w:lineRule="auto"/>
+                          <w:rPr>
+                            <w:rFonts w:ascii="Courier New" w:hAnsi="Courier New" w:cs="Courier New"/>
+                            <w:sz w:val="20"/>
+                            <w:szCs w:val="20"/>
+                          </w:rPr>
+                        </w:pPr>
+                        <w:r>
+                          <w:rPr>
+                            <w:rFonts w:ascii="Courier New" w:hAnsi="Courier New" w:cs="Courier New"/>
+                            <w:sz w:val="20"/>
+                            <w:szCs w:val="20"/>
+                          </w:rPr>
+                          <w:t>% Define input function (external force F)</w:t>
+                        </w:r>
+                      </w:p>
+                      <w:p>
+                        <w:pPr>
+                          <w:spacing w:line="240" w:lineRule="auto"/>
+                          <w:rPr>
+                            <w:rFonts w:ascii="Courier New" w:hAnsi="Courier New" w:cs="Courier New"/>
+                            <w:sz w:val="20"/>
+                            <w:szCs w:val="20"/>
+                          </w:rPr>
+                        </w:pPr>
+                        <w:r>
+                          <w:rPr>
+                            <w:rFonts w:ascii="Courier New" w:hAnsi="Courier New" w:cs="Courier New"/>
+                            <w:sz w:val="20"/>
+                            <w:szCs w:val="20"/>
+                          </w:rPr>
+                          <w:t xml:space="preserve">u </w:t>
+                        </w:r>
+                        <w:r>
+                          <w:rPr>
+                            <w:rFonts w:ascii="Courier New" w:hAnsi="Courier New" w:cs="Courier New"/>
+                            <w:color w:val="FF0000"/>
+                            <w:sz w:val="20"/>
+                            <w:szCs w:val="20"/>
+                          </w:rPr>
+                          <w:t xml:space="preserve">= </w:t>
+                        </w:r>
+                        <w:proofErr w:type="spellStart"/>
+                        <w:r>
+                          <w:rPr>
+                            <w:rFonts w:ascii="Courier New" w:hAnsi="Courier New" w:cs="Courier New"/>
+                            <w:sz w:val="20"/>
+                            <w:szCs w:val="20"/>
+                          </w:rPr>
+                          <w:t>arrayfun</w:t>
+                        </w:r>
+                        <w:proofErr w:type="spellEnd"/>
+                        <w:r>
+                          <w:rPr>
+                            <w:rFonts w:ascii="Courier New" w:hAnsi="Courier New" w:cs="Courier New"/>
+                            <w:sz w:val="20"/>
+                            <w:szCs w:val="20"/>
+                          </w:rPr>
+                          <w:t xml:space="preserve">(F, </w:t>
+                        </w:r>
+                        <w:proofErr w:type="spellStart"/>
+                        <w:r>
+                          <w:rPr>
+                            <w:rFonts w:ascii="Courier New" w:hAnsi="Courier New" w:cs="Courier New"/>
+                            <w:sz w:val="20"/>
+                            <w:szCs w:val="20"/>
+                          </w:rPr>
+                          <w:t>tspan</w:t>
+                        </w:r>
+                        <w:proofErr w:type="spellEnd"/>
+                        <w:r>
+                          <w:rPr>
+                            <w:rFonts w:ascii="Courier New" w:hAnsi="Courier New" w:cs="Courier New"/>
+                            <w:sz w:val="20"/>
+                            <w:szCs w:val="20"/>
+                          </w:rPr>
+                          <w:t>); % Evaluate F(t) over the time span</w:t>
+                        </w:r>
+                      </w:p>
+                      <w:p>
+                        <w:pPr>
+                          <w:spacing w:line="240" w:lineRule="auto"/>
+                          <w:rPr>
+                            <w:rFonts w:ascii="Courier New" w:hAnsi="Courier New" w:cs="Courier New"/>
+                            <w:sz w:val="20"/>
+                            <w:szCs w:val="20"/>
+                          </w:rPr>
+                        </w:pPr>
+                        <w:r>
+                          <w:rPr>
+                            <w:rFonts w:ascii="Courier New" w:hAnsi="Courier New" w:cs="Courier New"/>
+                            <w:sz w:val="20"/>
+                            <w:szCs w:val="20"/>
+                          </w:rPr>
+                          <w:t>% Initial state</w:t>
+                        </w:r>
+                      </w:p>
+                      <w:p>
+                        <w:pPr>
+                          <w:spacing w:line="240" w:lineRule="auto"/>
+                          <w:rPr>
+                            <w:rFonts w:ascii="Courier New" w:hAnsi="Courier New" w:cs="Courier New"/>
+                            <w:sz w:val="20"/>
+                            <w:szCs w:val="20"/>
+                          </w:rPr>
+                        </w:pPr>
+                        <w:r>
+                          <w:rPr>
+                            <w:rFonts w:ascii="Courier New" w:hAnsi="Courier New" w:cs="Courier New"/>
+                            <w:sz w:val="20"/>
+                            <w:szCs w:val="20"/>
+                          </w:rPr>
+                          <w:t xml:space="preserve">x0 </w:t>
+                        </w:r>
+                        <w:r>
+                          <w:rPr>
+                            <w:rFonts w:ascii="Courier New" w:hAnsi="Courier New" w:cs="Courier New"/>
+                            <w:color w:val="FF0000"/>
+                            <w:sz w:val="20"/>
+                            <w:szCs w:val="20"/>
+                          </w:rPr>
+                          <w:t xml:space="preserve">= </w:t>
+                        </w:r>
+                        <w:r>
+                          <w:rPr>
+                            <w:rFonts w:ascii="Courier New" w:hAnsi="Courier New" w:cs="Courier New"/>
+                            <w:sz w:val="20"/>
+                            <w:szCs w:val="20"/>
+                          </w:rPr>
+                          <w:t>[</w:t>
+                        </w:r>
+                        <w:r>
+                          <w:rPr>
+                            <w:rFonts w:ascii="Courier New" w:hAnsi="Courier New" w:cs="Courier New"/>
+                            <w:color w:val="0F4761" w:themeColor="accent1" w:themeShade="BF"/>
+                            <w:sz w:val="20"/>
+                            <w:szCs w:val="20"/>
+                          </w:rPr>
+                          <w:t>0</w:t>
+                        </w:r>
+                        <w:r>
+                          <w:rPr>
+                            <w:rFonts w:ascii="Courier New" w:hAnsi="Courier New" w:cs="Courier New"/>
+                            <w:sz w:val="20"/>
+                            <w:szCs w:val="20"/>
+                          </w:rPr>
+                          <w:t xml:space="preserve">; </w:t>
+                        </w:r>
+                        <w:r>
+                          <w:rPr>
+                            <w:rFonts w:ascii="Courier New" w:hAnsi="Courier New" w:cs="Courier New"/>
+                            <w:color w:val="0F4761" w:themeColor="accent1" w:themeShade="BF"/>
+                            <w:sz w:val="20"/>
+                            <w:szCs w:val="20"/>
+                          </w:rPr>
+                          <w:t>0</w:t>
+                        </w:r>
+                        <w:r>
+                          <w:rPr>
+                            <w:rFonts w:ascii="Courier New" w:hAnsi="Courier New" w:cs="Courier New"/>
+                            <w:sz w:val="20"/>
+                            <w:szCs w:val="20"/>
+                          </w:rPr>
+                          <w:t xml:space="preserve">; </w:t>
+                        </w:r>
+                        <w:r>
+                          <w:rPr>
+                            <w:rFonts w:ascii="Courier New" w:hAnsi="Courier New" w:cs="Courier New"/>
+                            <w:color w:val="0F4761" w:themeColor="accent1" w:themeShade="BF"/>
+                            <w:sz w:val="20"/>
+                            <w:szCs w:val="20"/>
+                          </w:rPr>
+                          <w:t>0.523599; 0</w:t>
+                        </w:r>
+                        <w:r>
+                          <w:rPr>
+                            <w:rFonts w:ascii="Courier New" w:hAnsi="Courier New" w:cs="Courier New"/>
+                            <w:sz w:val="20"/>
+                            <w:szCs w:val="20"/>
+                          </w:rPr>
+                          <w:t>]; % Initial displacement and velocity</w:t>
+                        </w:r>
+                      </w:p>
+                      <w:p>
+                        <w:pPr>
+                          <w:spacing w:line="240" w:lineRule="auto"/>
+                          <w:rPr>
+                            <w:rFonts w:ascii="Courier New" w:hAnsi="Courier New" w:cs="Courier New"/>
+                            <w:sz w:val="20"/>
+                            <w:szCs w:val="20"/>
+                          </w:rPr>
+                        </w:pPr>
+                        <w:r>
+                          <w:rPr>
+                            <w:rFonts w:ascii="Courier New" w:hAnsi="Courier New" w:cs="Courier New"/>
+                            <w:sz w:val="20"/>
+                            <w:szCs w:val="20"/>
+                          </w:rPr>
+                          <w:t xml:space="preserve">% Simulate the state-space system using </w:t>
+                        </w:r>
+                        <w:proofErr w:type="spellStart"/>
+                        <w:r>
+                          <w:rPr>
+                            <w:rFonts w:ascii="Courier New" w:hAnsi="Courier New" w:cs="Courier New"/>
+                            <w:sz w:val="20"/>
+                            <w:szCs w:val="20"/>
+                          </w:rPr>
+                          <w:t>lsim</w:t>
+                        </w:r>
+                        <w:proofErr w:type="spellEnd"/>
+                      </w:p>
+                      <w:p>
+                        <w:pPr>
+                          <w:spacing w:line="240" w:lineRule="auto"/>
+                          <w:rPr>
+                            <w:rFonts w:ascii="Courier New" w:hAnsi="Courier New" w:cs="Courier New"/>
+                            <w:sz w:val="20"/>
+                            <w:szCs w:val="20"/>
+                          </w:rPr>
+                        </w:pPr>
+                        <w:r>
+                          <w:rPr>
+                            <w:rFonts w:ascii="Courier New" w:hAnsi="Courier New" w:cs="Courier New"/>
+                            <w:sz w:val="20"/>
+                            <w:szCs w:val="20"/>
+                          </w:rPr>
+                          <w:t xml:space="preserve">sys </w:t>
+                        </w:r>
+                        <w:r>
+                          <w:rPr>
+                            <w:rFonts w:ascii="Courier New" w:hAnsi="Courier New" w:cs="Courier New"/>
+                            <w:color w:val="FF0000"/>
+                            <w:sz w:val="20"/>
+                            <w:szCs w:val="20"/>
+                          </w:rPr>
+                          <w:t xml:space="preserve">= </w:t>
+                        </w:r>
+                        <w:r>
+                          <w:rPr>
+                            <w:rFonts w:ascii="Courier New" w:hAnsi="Courier New" w:cs="Courier New"/>
+                            <w:sz w:val="20"/>
+                            <w:szCs w:val="20"/>
+                          </w:rPr>
+                          <w:t>ss(A, B, C, D); % Create the state-space system</w:t>
+                        </w:r>
+                      </w:p>
+                      <w:p>
+                        <w:pPr>
+                          <w:spacing w:line="240" w:lineRule="auto"/>
+                          <w:rPr>
+                            <w:rFonts w:ascii="Courier New" w:hAnsi="Courier New" w:cs="Courier New"/>
+                            <w:sz w:val="20"/>
+                            <w:szCs w:val="20"/>
+                          </w:rPr>
+                        </w:pPr>
+                        <w:r>
+                          <w:rPr>
+                            <w:rFonts w:ascii="Courier New" w:hAnsi="Courier New" w:cs="Courier New"/>
+                            <w:sz w:val="20"/>
+                            <w:szCs w:val="20"/>
+                          </w:rPr>
+                          <w:t xml:space="preserve">[y, t, x] </w:t>
+                        </w:r>
+                        <w:r>
+                          <w:rPr>
+                            <w:rFonts w:ascii="Courier New" w:hAnsi="Courier New" w:cs="Courier New"/>
+                            <w:color w:val="FF0000"/>
+                            <w:sz w:val="20"/>
+                            <w:szCs w:val="20"/>
+                          </w:rPr>
+                          <w:t xml:space="preserve">= </w:t>
+                        </w:r>
+                        <w:proofErr w:type="spellStart"/>
+                        <w:r>
+                          <w:rPr>
+                            <w:rFonts w:ascii="Courier New" w:hAnsi="Courier New" w:cs="Courier New"/>
+                            <w:sz w:val="20"/>
+                            <w:szCs w:val="20"/>
+                          </w:rPr>
+                          <w:t>lsim</w:t>
+                        </w:r>
+                        <w:proofErr w:type="spellEnd"/>
+                        <w:r>
+                          <w:rPr>
+                            <w:rFonts w:ascii="Courier New" w:hAnsi="Courier New" w:cs="Courier New"/>
+                            <w:sz w:val="20"/>
+                            <w:szCs w:val="20"/>
+                          </w:rPr>
+                          <w:t xml:space="preserve">(sys, u, </w:t>
+                        </w:r>
+                        <w:proofErr w:type="spellStart"/>
+                        <w:r>
+                          <w:rPr>
+                            <w:rFonts w:ascii="Courier New" w:hAnsi="Courier New" w:cs="Courier New"/>
+                            <w:sz w:val="20"/>
+                            <w:szCs w:val="20"/>
+                          </w:rPr>
+                          <w:t>tspan</w:t>
+                        </w:r>
+                        <w:proofErr w:type="spellEnd"/>
+                        <w:r>
+                          <w:rPr>
+                            <w:rFonts w:ascii="Courier New" w:hAnsi="Courier New" w:cs="Courier New"/>
+                            <w:sz w:val="20"/>
+                            <w:szCs w:val="20"/>
+                          </w:rPr>
+                          <w:t>, x0); % Simulate the response</w:t>
+                        </w:r>
+                      </w:p>
+                    </w:txbxContent>
+                  </v:textbox>
+                </v:shape>
+                <v:shape id="Text Box 3" o:spid="_x0000_s1028" type="#_x0000_t202" style="position:absolute;left:12249;top:21911;width:34588;height:2673;visibility:visible;mso-wrap-style:square;v-text-anchor:top" o:gfxdata="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" fillcolor="white [3201]" stroked="f" strokeweight=".5pt">
+                  <v:textbox>
+                    <w:txbxContent>
+                      <w:p>
+                        <w:pPr>
+                          <w:jc w:val="center"/>
+                          <w:rPr>
+                            <w:sz w:val="20"/>
+                            <w:szCs w:val="20"/>
+                          </w:rPr>
+                        </w:pPr>
+                        <w:r>
+                          <w:rPr>
+                            <w:sz w:val="20"/>
+                            <w:szCs w:val="20"/>
+                          </w:rPr>
+                          <w:t>Figure 1: Our code modified from the example code</w:t>
+                        </w:r>
+                      </w:p>
+                    </w:txbxContent>
+                  </v:textbox>
+                </v:shape>
+                <w10:wrap type="topAndBottom" anchorx="margin"/>
+              </v:group>
+            </w:pict>
+          </mc:Fallback>
+        </mc:AlternateContent>
+      </w:r>
+    </w:p>
+    <w:p/>
+    <w:p/>
+    <w:p/>
+    <w:p>
+      <w:r>
+        <w:rPr>
+          <w:noProof/>
+        </w:rPr>
+        <w:lastRenderedPageBreak/>
+        <mc:AlternateContent>
+          <mc:Choice Requires="wpg">
+            <w:drawing>
+              <wp:anchor distT="0" distB="0" distL="114300" distR="114300" simplePos="0" relativeHeight="251657216" behindDoc="0" locked="0" layoutInCell="1" allowOverlap="1" wp14:anchorId="2E31B2E5" wp14:editId="43088434">
                 <wp:simplePos x="0" y="0"/>
                 <wp:positionH relativeFrom="margin">
                   <wp:align>center</wp:align>
                 </wp:positionH>
                 <wp:positionV relativeFrom="paragraph">
-                  <wp:posOffset>16419</wp:posOffset>
+                  <wp:posOffset>-129276</wp:posOffset>
                 </wp:positionV>
-                <wp:extent cx="5035550" cy="4151630"/>
-                <wp:effectExtent l="0" t="0" r="0" b="1270"/>
+                <wp:extent cx="4063042" cy="3174521"/>
+                <wp:effectExtent l="0" t="0" r="0" b="0"/>
                 <wp:wrapNone/>
                 <wp:docPr id="794769211" name="Group 2"/>
                 <wp:cNvGraphicFramePr/>
@@ -60,7 +1708,7 @@
                       <wpg:grpSpPr>
                         <a:xfrm>
                           <a:off x="0" y="0"/>
-                          <a:ext cx="5035550" cy="4151630"/>
+                          <a:ext cx="4063042" cy="3174521"/>
                           <a:chOff x="0" y="-32655"/>
                           <a:chExt cx="5035550" cy="4151630"/>
                         </a:xfrm>
@@ -73,7 +1721,7 @@
                           </pic:cNvPicPr>
                         </pic:nvPicPr>
                         <pic:blipFill>
-                          <a:blip r:embed="rId4" cstate="print">
+                          <a:blip r:embed="rId6" cstate="print">
                             <a:extLst>
                               <a:ext uri="{28A0092B-C50C-407E-A947-70E740481C1C}">
                                 <a14:useLocalDpi xmlns:a14="http://schemas.microsoft.com/office/drawing/2010/main" val="0"/>
@@ -130,18 +1778,35 @@
                                   <w:sz w:val="18"/>
                                   <w:szCs w:val="18"/>
                                 </w:rPr>
-                                <w:t>Figure 1: State-space graph of the pole-cart system</w:t>
+                                <w:t xml:space="preserve">Figure </w:t>
+                              </w:r>
+                              <w:r>
+                                <w:rPr>
+                                  <w:sz w:val="18"/>
+                                  <w:szCs w:val="18"/>
+                                </w:rPr>
+                                <w:t>2</w:t>
+                              </w:r>
+                              <w:r>
+                                <w:rPr>
+                                  <w:sz w:val="18"/>
+                                  <w:szCs w:val="18"/>
+                                </w:rPr>
+                                <w:t>: State-space graph of the pole-cart system</w:t>
                               </w:r>
                             </w:p>
                           </w:txbxContent>
                         </wps:txbx>
                         <wps:bodyPr rot="0" vert="horz" wrap="square" lIns="91440" tIns="45720" rIns="91440" bIns="45720" anchor="t" anchorCtr="0">
-                          <a:spAutoFit/>
+                          <a:noAutofit/>
                         </wps:bodyPr>
                       </wps:wsp>
                     </wpg:wgp>
                   </a:graphicData>
                 </a:graphic>
+                <wp14:sizeRelH relativeFrom="margin">
+                  <wp14:pctWidth>0</wp14:pctWidth>
+                </wp14:sizeRelH>
                 <wp14:sizeRelV relativeFrom="margin">
                   <wp14:pctHeight>0</wp14:pctHeight>
                 </wp14:sizeRelV>
@@ -150,7 +1815,7 @@
           </mc:Choice>
           <mc:Fallback>
             <w:pict>
-              <v:group w14:anchorId="2E31B2E5" id="Group 2" o:spid="_x0000_s1026" style="position:absolute;margin-left:0;margin-top:1.3pt;width:396.5pt;height:326.9pt;z-index:251659264;mso-position-horizontal:center;mso-position-horizontal-relative:margin;mso-height-relative:margin" coordorigin=",-326" coordsize="50355,41516" o:gfxdata="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">
+              <v:group w14:anchorId="2E31B2E5" id="Group 2" o:spid="_x0000_s1029" style="position:absolute;margin-left:0;margin-top:-10.2pt;width:319.9pt;height:249.95pt;z-index:251657216;mso-position-horizontal:center;mso-position-horizontal-relative:margin;mso-width-relative:margin;mso-height-relative:margin" coordorigin=",-326" coordsize="50355,41516" o:gfxdata="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">
                 <v:shapetype id="_x0000_t75" coordsize="21600,21600" o:spt="75" o:preferrelative="t" path="m@4@5l@4@11@9@11@9@5xe" filled="f" stroked="f">
                   <v:stroke joinstyle="miter"/>
                   <v:formulas>
@@ -170,15 +1835,11 @@
                   <v:path o:extrusionok="f" gradientshapeok="t" o:connecttype="rect"/>
                   <o:lock v:ext="edit" aspectratio="t"/>
                 </v:shapetype>
-                <v:shape id="Picture 1" o:spid="_x0000_s1027" type="#_x0000_t75" alt="A graph with a line going up&#10;&#10;Description automatically generated" style="position:absolute;top:-326;width:50355;height:37762;visibility:visible;mso-wrap-style:square" o:gfxdata="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">
-                  <v:imagedata r:id="rId5" o:title="A graph with a line going up&#10;&#10;Description automatically generated"/>
+                <v:shape id="Picture 1" o:spid="_x0000_s1030" type="#_x0000_t75" alt="A graph with a line going up&#10;&#10;Description automatically generated" style="position:absolute;top:-326;width:50355;height:37762;visibility:visible;mso-wrap-style:square" o:gfxdata="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">
+                  <v:imagedata r:id="rId7" o:title="A graph with a line going up&#10;&#10;Description automatically generated"/>
                 </v:shape>
-                <v:shapetype id="_x0000_t202" coordsize="21600,21600" o:spt="202" path="m,l,21600r21600,l21600,xe">
-                  <v:stroke joinstyle="miter"/>
-                  <v:path gradientshapeok="t" o:connecttype="rect"/>
-                </v:shapetype>
-                <v:shape id="_x0000_s1028" type="#_x0000_t202" style="position:absolute;left:8164;top:37551;width:33972;height:3638;visibility:visible;mso-wrap-style:square;v-text-anchor:top" o:gfxdata="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" filled="f" stroked="f">
-                  <v:textbox style="mso-fit-shape-to-text:t">
+                <v:shape id="Text Box 2" o:spid="_x0000_s1031" type="#_x0000_t202" style="position:absolute;left:8164;top:37551;width:33972;height:3638;visibility:visible;mso-wrap-style:square;v-text-anchor:top" o:gfxdata="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" filled="f" stroked="f">
+                  <v:textbox>
                     <w:txbxContent>
                       <w:p>
                         <w:pPr>
@@ -193,7 +1854,21 @@
                             <w:sz w:val="18"/>
                             <w:szCs w:val="18"/>
                           </w:rPr>
-                          <w:t>Figure 1: State-space graph of the pole-cart system</w:t>
+                          <w:t xml:space="preserve">Figure </w:t>
+                        </w:r>
+                        <w:r>
+                          <w:rPr>
+                            <w:sz w:val="18"/>
+                            <w:szCs w:val="18"/>
+                          </w:rPr>
+                          <w:t>2</w:t>
+                        </w:r>
+                        <w:r>
+                          <w:rPr>
+                            <w:sz w:val="18"/>
+                            <w:szCs w:val="18"/>
+                          </w:rPr>
+                          <w:t>: State-space graph of the pole-cart system</w:t>
                         </w:r>
                       </w:p>
                     </w:txbxContent>
@@ -213,11 +1888,200 @@
     <w:p/>
     <w:p/>
     <w:p/>
-    <w:p/>
-    <w:p/>
-    <w:p/>
-    <w:p/>
-    <w:p/>
+    <w:p>
+      <w:r>
+        <w:rPr>
+          <w:noProof/>
+        </w:rPr>
+        <mc:AlternateContent>
+          <mc:Choice Requires="wpg">
+            <w:drawing>
+              <wp:anchor distT="0" distB="0" distL="114300" distR="114300" simplePos="0" relativeHeight="251669504" behindDoc="0" locked="0" layoutInCell="1" allowOverlap="1" wp14:anchorId="234A5A25" wp14:editId="2D091DE4">
+                <wp:simplePos x="0" y="0"/>
+                <wp:positionH relativeFrom="margin">
+                  <wp:posOffset>161925</wp:posOffset>
+                </wp:positionH>
+                <wp:positionV relativeFrom="paragraph">
+                  <wp:posOffset>310144</wp:posOffset>
+                </wp:positionV>
+                <wp:extent cx="5613400" cy="2408555"/>
+                <wp:effectExtent l="0" t="0" r="6350" b="0"/>
+                <wp:wrapNone/>
+                <wp:docPr id="435524801" name="Group 5"/>
+                <wp:cNvGraphicFramePr/>
+                <a:graphic xmlns:a="http://schemas.openxmlformats.org/drawingml/2006/main">
+                  <a:graphicData uri="http://schemas.microsoft.com/office/word/2010/wordprocessingGroup">
+                    <wpg:wgp>
+                      <wpg:cNvGrpSpPr/>
+                      <wpg:grpSpPr>
+                        <a:xfrm>
+                          <a:off x="0" y="0"/>
+                          <a:ext cx="5613400" cy="2408555"/>
+                          <a:chOff x="0" y="0"/>
+                          <a:chExt cx="5613400" cy="2408930"/>
+                        </a:xfrm>
+                      </wpg:grpSpPr>
+                      <wpg:grpSp>
+                        <wpg:cNvPr id="561567091" name="Group 5"/>
+                        <wpg:cNvGrpSpPr/>
+                        <wpg:grpSpPr>
+                          <a:xfrm>
+                            <a:off x="0" y="0"/>
+                            <a:ext cx="5613400" cy="2099310"/>
+                            <a:chOff x="0" y="5080"/>
+                            <a:chExt cx="5613400" cy="2099675"/>
+                          </a:xfrm>
+                        </wpg:grpSpPr>
+                        <pic:pic xmlns:pic="http://schemas.openxmlformats.org/drawingml/2006/picture">
+                          <pic:nvPicPr>
+                            <pic:cNvPr id="450503928" name="Picture 3" descr="A graph with text and numbers&#10;&#10;Description automatically generated"/>
+                            <pic:cNvPicPr>
+                              <a:picLocks noChangeAspect="1"/>
+                            </pic:cNvPicPr>
+                          </pic:nvPicPr>
+                          <pic:blipFill>
+                            <a:blip r:embed="rId8" cstate="print">
+                              <a:extLst>
+                                <a:ext uri="{28A0092B-C50C-407E-A947-70E740481C1C}">
+                                  <a14:useLocalDpi xmlns:a14="http://schemas.microsoft.com/office/drawing/2010/main" val="0"/>
+                                </a:ext>
+                              </a:extLst>
+                            </a:blip>
+                            <a:stretch>
+                              <a:fillRect/>
+                            </a:stretch>
+                          </pic:blipFill>
+                          <pic:spPr>
+                            <a:xfrm>
+                              <a:off x="0" y="25400"/>
+                              <a:ext cx="2743200" cy="2057400"/>
+                            </a:xfrm>
+                            <a:prstGeom prst="rect">
+                              <a:avLst/>
+                            </a:prstGeom>
+                          </pic:spPr>
+                        </pic:pic>
+                        <pic:pic xmlns:pic="http://schemas.openxmlformats.org/drawingml/2006/picture">
+                          <pic:nvPicPr>
+                            <pic:cNvPr id="605393032" name="Picture 4" descr="A graph of a state&#10;&#10;Description automatically generated"/>
+                            <pic:cNvPicPr>
+                              <a:picLocks noChangeAspect="1"/>
+                            </pic:cNvPicPr>
+                          </pic:nvPicPr>
+                          <pic:blipFill>
+                            <a:blip r:embed="rId9">
+                              <a:extLst>
+                                <a:ext uri="{28A0092B-C50C-407E-A947-70E740481C1C}">
+                                  <a14:useLocalDpi xmlns:a14="http://schemas.microsoft.com/office/drawing/2010/main" val="0"/>
+                                </a:ext>
+                              </a:extLst>
+                            </a:blip>
+                            <a:stretch>
+                              <a:fillRect/>
+                            </a:stretch>
+                          </pic:blipFill>
+                          <pic:spPr>
+                            <a:xfrm>
+                              <a:off x="2905760" y="5080"/>
+                              <a:ext cx="2707640" cy="2099675"/>
+                            </a:xfrm>
+                            <a:prstGeom prst="rect">
+                              <a:avLst/>
+                            </a:prstGeom>
+                          </pic:spPr>
+                        </pic:pic>
+                      </wpg:grpSp>
+                      <wps:wsp>
+                        <wps:cNvPr id="1382762717" name="Text Box 2"/>
+                        <wps:cNvSpPr txBox="1">
+                          <a:spLocks noChangeArrowheads="1"/>
+                        </wps:cNvSpPr>
+                        <wps:spPr bwMode="auto">
+                          <a:xfrm>
+                            <a:off x="474453" y="2130725"/>
+                            <a:ext cx="4572000" cy="278205"/>
+                          </a:xfrm>
+                          <a:prstGeom prst="rect">
+                            <a:avLst/>
+                          </a:prstGeom>
+                          <a:noFill/>
+                          <a:ln w="9525">
+                            <a:noFill/>
+                            <a:miter lim="800000"/>
+                            <a:headEnd/>
+                            <a:tailEnd/>
+                          </a:ln>
+                        </wps:spPr>
+                        <wps:txbx>
+                          <w:txbxContent>
+                            <w:p>
+                              <w:pPr>
+                                <w:jc w:val="center"/>
+                                <w:rPr>
+                                  <w:sz w:val="18"/>
+                                  <w:szCs w:val="18"/>
+                                </w:rPr>
+                              </w:pPr>
+                              <w:r>
+                                <w:rPr>
+                                  <w:sz w:val="18"/>
+                                  <w:szCs w:val="18"/>
+                                </w:rPr>
+                                <w:t>Figures 3 and 4: Graphs of the states of the cart and inverted pendulum respectively</w:t>
+                              </w:r>
+                            </w:p>
+                          </w:txbxContent>
+                        </wps:txbx>
+                        <wps:bodyPr rot="0" vert="horz" wrap="square" lIns="91440" tIns="45720" rIns="91440" bIns="45720" anchor="t" anchorCtr="0">
+                          <a:noAutofit/>
+                        </wps:bodyPr>
+                      </wps:wsp>
+                    </wpg:wgp>
+                  </a:graphicData>
+                </a:graphic>
+              </wp:anchor>
+            </w:drawing>
+          </mc:Choice>
+          <mc:Fallback>
+            <w:pict>
+              <v:group w14:anchorId="234A5A25" id="Group 5" o:spid="_x0000_s1032" style="position:absolute;margin-left:12.75pt;margin-top:24.4pt;width:442pt;height:189.65pt;z-index:251669504;mso-position-horizontal-relative:margin" coordsize="56134,24089" o:gfxdata="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">
+                <v:group id="_x0000_s1033" style="position:absolute;width:56134;height:20993" coordorigin=",50" coordsize="56134,20996" o:gfxdata="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">
+                  <v:shape id="Picture 3" o:spid="_x0000_s1034" type="#_x0000_t75" alt="A graph with text and numbers&#10;&#10;Description automatically generated" style="position:absolute;top:254;width:27432;height:20574;visibility:visible;mso-wrap-style:square" o:gfxdata="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">
+                    <v:imagedata r:id="rId10" o:title="A graph with text and numbers&#10;&#10;Description automatically generated"/>
+                  </v:shape>
+                  <v:shape id="Picture 4" o:spid="_x0000_s1035" type="#_x0000_t75" alt="A graph of a state&#10;&#10;Description automatically generated" style="position:absolute;left:29057;top:50;width:27077;height:20997;visibility:visible;mso-wrap-style:square" o:gfxdata="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">
+                    <v:imagedata r:id="rId11" o:title="A graph of a state&#10;&#10;Description automatically generated"/>
+                  </v:shape>
+                </v:group>
+                <v:shape id="Text Box 2" o:spid="_x0000_s1036" type="#_x0000_t202" style="position:absolute;left:4744;top:21307;width:45720;height:2782;visibility:visible;mso-wrap-style:square;v-text-anchor:top" o:gfxdata="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" filled="f" stroked="f">
+                  <v:textbox>
+                    <w:txbxContent>
+                      <w:p>
+                        <w:pPr>
+                          <w:jc w:val="center"/>
+                          <w:rPr>
+                            <w:sz w:val="18"/>
+                            <w:szCs w:val="18"/>
+                          </w:rPr>
+                        </w:pPr>
+                        <w:r>
+                          <w:rPr>
+                            <w:sz w:val="18"/>
+                            <w:szCs w:val="18"/>
+                          </w:rPr>
+                          <w:t>Figures 3 and 4: Graphs of the states of the cart and inverted pendulum respectively</w:t>
+                        </w:r>
+                      </w:p>
+                    </w:txbxContent>
+                  </v:textbox>
+                </v:shape>
+                <w10:wrap anchorx="margin"/>
+              </v:group>
+            </w:pict>
+          </mc:Fallback>
+        </mc:AlternateContent>
+      </w:r>
+    </w:p>
     <w:p/>
     <w:p/>
     <w:p/>
@@ -235,252 +2099,42 @@
     </w:p>
     <w:p>
       <w:pPr>
+        <w:spacing w:line="360" w:lineRule="auto"/>
+        <w:rPr>
+          <w:sz w:val="40"/>
+          <w:szCs w:val="40"/>
+        </w:rPr>
+      </w:pPr>
+      <w:r>
+        <w:rPr>
+          <w:sz w:val="40"/>
+          <w:szCs w:val="40"/>
+        </w:rPr>
+        <w:lastRenderedPageBreak/>
+        <w:t>Conclusion</w:t>
+      </w:r>
+    </w:p>
+    <w:p>
+      <w:pPr>
         <w:ind w:firstLine="720"/>
       </w:pPr>
       <w:r>
-        <w:t>In general we learned that these system settings can be volatile, in the sense that a small change can impact the resulting simulation greatly. Although the resulting plots were “correct” we came to the conclusion the results were mostly “theoretical” and these might not be the exact results in a real life testing apparatus.</w:t>
+        <w:t xml:space="preserve">In general we learned that these system settings can be volatile, in the sense that a small change can impact the resulting simulation greatly. Although the resulting plots were “correct” we </w:t>
+      </w:r>
+      <w:r>
+        <w:t>concluded</w:t>
+      </w:r>
+      <w:r>
+        <w:t xml:space="preserve"> the results were mostly “theoretical” and these might not be the exact results in a </w:t>
+      </w:r>
+      <w:r>
+        <w:t>real-life</w:t>
+      </w:r>
+      <w:r>
+        <w:t xml:space="preserve"> testing apparatus.</w:t>
       </w:r>
     </w:p>
-    <w:p>
-      <w:r>
-        <w:rPr>
-          <w:noProof/>
-        </w:rPr>
-        <mc:AlternateContent>
-          <mc:Choice Requires="wpg">
-            <w:drawing>
-              <wp:anchor distT="0" distB="0" distL="114300" distR="114300" simplePos="0" relativeHeight="251662336" behindDoc="0" locked="0" layoutInCell="1" allowOverlap="1" wp14:anchorId="3810A673" wp14:editId="4442C4B7">
-                <wp:simplePos x="0" y="0"/>
-                <wp:positionH relativeFrom="margin">
-                  <wp:posOffset>162560</wp:posOffset>
-                </wp:positionH>
-                <wp:positionV relativeFrom="page">
-                  <wp:posOffset>894080</wp:posOffset>
-                </wp:positionV>
-                <wp:extent cx="5613400" cy="2099310"/>
-                <wp:effectExtent l="0" t="0" r="6350" b="0"/>
-                <wp:wrapNone/>
-                <wp:docPr id="709091002" name="Group 5"/>
-                <wp:cNvGraphicFramePr/>
-                <a:graphic xmlns:a="http://schemas.openxmlformats.org/drawingml/2006/main">
-                  <a:graphicData uri="http://schemas.microsoft.com/office/word/2010/wordprocessingGroup">
-                    <wpg:wgp>
-                      <wpg:cNvGrpSpPr/>
-                      <wpg:grpSpPr>
-                        <a:xfrm>
-                          <a:off x="0" y="0"/>
-                          <a:ext cx="5613400" cy="2099310"/>
-                          <a:chOff x="0" y="5080"/>
-                          <a:chExt cx="5613400" cy="2099675"/>
-                        </a:xfrm>
-                      </wpg:grpSpPr>
-                      <pic:pic xmlns:pic="http://schemas.openxmlformats.org/drawingml/2006/picture">
-                        <pic:nvPicPr>
-                          <pic:cNvPr id="1798527148" name="Picture 3" descr="A graph with text and numbers&#10;&#10;Description automatically generated"/>
-                          <pic:cNvPicPr>
-                            <a:picLocks noChangeAspect="1"/>
-                          </pic:cNvPicPr>
-                        </pic:nvPicPr>
-                        <pic:blipFill>
-                          <a:blip r:embed="rId6" cstate="print">
-                            <a:extLst>
-                              <a:ext uri="{28A0092B-C50C-407E-A947-70E740481C1C}">
-                                <a14:useLocalDpi xmlns:a14="http://schemas.microsoft.com/office/drawing/2010/main" val="0"/>
-                              </a:ext>
-                            </a:extLst>
-                          </a:blip>
-                          <a:stretch>
-                            <a:fillRect/>
-                          </a:stretch>
-                        </pic:blipFill>
-                        <pic:spPr>
-                          <a:xfrm>
-                            <a:off x="0" y="25400"/>
-                            <a:ext cx="2743200" cy="2057400"/>
-                          </a:xfrm>
-                          <a:prstGeom prst="rect">
-                            <a:avLst/>
-                          </a:prstGeom>
-                        </pic:spPr>
-                      </pic:pic>
-                      <pic:pic xmlns:pic="http://schemas.openxmlformats.org/drawingml/2006/picture">
-                        <pic:nvPicPr>
-                          <pic:cNvPr id="1173020726" name="Picture 4" descr="A graph of a state&#10;&#10;Description automatically generated"/>
-                          <pic:cNvPicPr>
-                            <a:picLocks noChangeAspect="1"/>
-                          </pic:cNvPicPr>
-                        </pic:nvPicPr>
-                        <pic:blipFill>
-                          <a:blip r:embed="rId7">
-                            <a:extLst>
-                              <a:ext uri="{28A0092B-C50C-407E-A947-70E740481C1C}">
-                                <a14:useLocalDpi xmlns:a14="http://schemas.microsoft.com/office/drawing/2010/main" val="0"/>
-                              </a:ext>
-                            </a:extLst>
-                          </a:blip>
-                          <a:stretch>
-                            <a:fillRect/>
-                          </a:stretch>
-                        </pic:blipFill>
-                        <pic:spPr>
-                          <a:xfrm>
-                            <a:off x="2905760" y="5080"/>
-                            <a:ext cx="2707640" cy="2099675"/>
-                          </a:xfrm>
-                          <a:prstGeom prst="rect">
-                            <a:avLst/>
-                          </a:prstGeom>
-                        </pic:spPr>
-                      </pic:pic>
-                    </wpg:wgp>
-                  </a:graphicData>
-                </a:graphic>
-                <wp14:sizeRelH relativeFrom="margin">
-                  <wp14:pctWidth>0</wp14:pctWidth>
-                </wp14:sizeRelH>
-                <wp14:sizeRelV relativeFrom="margin">
-                  <wp14:pctHeight>0</wp14:pctHeight>
-                </wp14:sizeRelV>
-              </wp:anchor>
-            </w:drawing>
-          </mc:Choice>
-          <mc:Fallback>
-            <w:pict>
-              <v:group w14:anchorId="18136BAE" id="Group 5" o:spid="_x0000_s1026" style="position:absolute;margin-left:12.8pt;margin-top:70.4pt;width:442pt;height:165.3pt;z-index:251662336;mso-position-horizontal-relative:margin;mso-position-vertical-relative:page;mso-width-relative:margin;mso-height-relative:margin" coordorigin=",50" coordsize="56134,20996" o:gfxdata="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">
-                <v:shape id="Picture 3" o:spid="_x0000_s1027" type="#_x0000_t75" alt="A graph with text and numbers&#10;&#10;Description automatically generated" style="position:absolute;top:254;width:27432;height:20574;visibility:visible;mso-wrap-style:square" o:gfxdata="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">
-                  <v:imagedata r:id="rId8" o:title="A graph with text and numbers&#10;&#10;Description automatically generated"/>
-                </v:shape>
-                <v:shape id="Picture 4" o:spid="_x0000_s1028" type="#_x0000_t75" alt="A graph of a state&#10;&#10;Description automatically generated" style="position:absolute;left:29057;top:50;width:27077;height:20997;visibility:visible;mso-wrap-style:square" o:gfxdata="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">
-                  <v:imagedata r:id="rId9" o:title="A graph of a state&#10;&#10;Description automatically generated"/>
-                </v:shape>
-                <w10:wrap anchorx="margin" anchory="page"/>
-              </v:group>
-            </w:pict>
-          </mc:Fallback>
-        </mc:AlternateContent>
-      </w:r>
-      <w:r>
-        <w:rPr>
-          <w:noProof/>
-        </w:rPr>
-        <mc:AlternateContent>
-          <mc:Choice Requires="wps">
-            <w:drawing>
-              <wp:anchor distT="0" distB="0" distL="114300" distR="114300" simplePos="0" relativeHeight="251664384" behindDoc="0" locked="0" layoutInCell="1" allowOverlap="1" wp14:anchorId="0A61E1EE" wp14:editId="672A9364">
-                <wp:simplePos x="0" y="0"/>
-                <wp:positionH relativeFrom="margin">
-                  <wp:posOffset>266700</wp:posOffset>
-                </wp:positionH>
-                <wp:positionV relativeFrom="margin">
-                  <wp:posOffset>2150110</wp:posOffset>
-                </wp:positionV>
-                <wp:extent cx="5410200" cy="450802"/>
-                <wp:effectExtent l="0" t="0" r="0" b="0"/>
-                <wp:wrapNone/>
-                <wp:docPr id="824732344" name="Text Box 2"/>
-                <wp:cNvGraphicFramePr>
-                  <a:graphicFrameLocks xmlns:a="http://schemas.openxmlformats.org/drawingml/2006/main"/>
-                </wp:cNvGraphicFramePr>
-                <a:graphic xmlns:a="http://schemas.openxmlformats.org/drawingml/2006/main">
-                  <a:graphicData uri="http://schemas.microsoft.com/office/word/2010/wordprocessingShape">
-                    <wps:wsp>
-                      <wps:cNvSpPr txBox="1">
-                        <a:spLocks noChangeArrowheads="1"/>
-                      </wps:cNvSpPr>
-                      <wps:spPr bwMode="auto">
-                        <a:xfrm>
-                          <a:off x="0" y="0"/>
-                          <a:ext cx="5410200" cy="450802"/>
-                        </a:xfrm>
-                        <a:prstGeom prst="rect">
-                          <a:avLst/>
-                        </a:prstGeom>
-                        <a:noFill/>
-                        <a:ln w="9525">
-                          <a:noFill/>
-                          <a:miter lim="800000"/>
-                          <a:headEnd/>
-                          <a:tailEnd/>
-                        </a:ln>
-                      </wps:spPr>
-                      <wps:txbx>
-                        <w:txbxContent>
-                          <w:p>
-                            <w:pPr>
-                              <w:spacing w:line="240" w:lineRule="auto"/>
-                              <w:jc w:val="center"/>
-                              <w:rPr>
-                                <w:sz w:val="18"/>
-                                <w:szCs w:val="18"/>
-                              </w:rPr>
-                            </w:pPr>
-                            <w:r>
-                              <w:rPr>
-                                <w:sz w:val="18"/>
-                                <w:szCs w:val="18"/>
-                              </w:rPr>
-                              <w:t>Figure 2 a, b: The left and right figures show the change over time of the state variables. Those being cart displacement and velocity, and pendulum angular displacement and angular velocity</w:t>
-                            </w:r>
-                            <w:r>
-                              <w:rPr>
-                                <w:sz w:val="18"/>
-                                <w:szCs w:val="18"/>
-                              </w:rPr>
-                              <w:t xml:space="preserve"> respectively.</w:t>
-                            </w:r>
-                          </w:p>
-                        </w:txbxContent>
-                      </wps:txbx>
-                      <wps:bodyPr rot="0" vert="horz" wrap="square" lIns="91440" tIns="45720" rIns="91440" bIns="45720" anchor="t" anchorCtr="0">
-                        <a:spAutoFit/>
-                      </wps:bodyPr>
-                    </wps:wsp>
-                  </a:graphicData>
-                </a:graphic>
-                <wp14:sizeRelH relativeFrom="margin">
-                  <wp14:pctWidth>0</wp14:pctWidth>
-                </wp14:sizeRelH>
-              </wp:anchor>
-            </w:drawing>
-          </mc:Choice>
-          <mc:Fallback>
-            <w:pict>
-              <v:shape w14:anchorId="0A61E1EE" id="Text Box 2" o:spid="_x0000_s1029" type="#_x0000_t202" style="position:absolute;margin-left:21pt;margin-top:169.3pt;width:426pt;height:35.5pt;z-index:251664384;visibility:visible;mso-wrap-style:square;mso-width-percent:0;mso-wrap-distance-left:9pt;mso-wrap-distance-top:0;mso-wrap-distance-right:9pt;mso-wrap-distance-bottom:0;mso-position-horizontal:absolute;mso-position-horizontal-relative:margin;mso-position-vertical:absolute;mso-position-vertical-relative:margin;mso-width-percent:0;mso-width-relative:margin;v-text-anchor:top" o:gfxdata="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" filled="f" stroked="f">
-                <v:textbox style="mso-fit-shape-to-text:t">
-                  <w:txbxContent>
-                    <w:p>
-                      <w:pPr>
-                        <w:spacing w:line="240" w:lineRule="auto"/>
-                        <w:jc w:val="center"/>
-                        <w:rPr>
-                          <w:sz w:val="18"/>
-                          <w:szCs w:val="18"/>
-                        </w:rPr>
-                      </w:pPr>
-                      <w:r>
-                        <w:rPr>
-                          <w:sz w:val="18"/>
-                          <w:szCs w:val="18"/>
-                        </w:rPr>
-                        <w:t>Figure 2 a, b: The left and right figures show the change over time of the state variables. Those being cart displacement and velocity, and pendulum angular displacement and angular velocity</w:t>
-                      </w:r>
-                      <w:r>
-                        <w:rPr>
-                          <w:sz w:val="18"/>
-                          <w:szCs w:val="18"/>
-                        </w:rPr>
-                        <w:t xml:space="preserve"> respectively.</w:t>
-                      </w:r>
-                    </w:p>
-                  </w:txbxContent>
-                </v:textbox>
-                <w10:wrap anchorx="margin" anchory="margin"/>
-              </v:shape>
-            </w:pict>
-          </mc:Fallback>
-        </mc:AlternateContent>
-      </w:r>
-    </w:p>
+    <w:p/>
     <w:sectPr>
       <w:pgSz w:w="12240" w:h="15840"/>
       <w:pgMar w:top="1440" w:right="1440" w:bottom="1440" w:left="1440" w:header="720" w:footer="720" w:gutter="0"/>
@@ -489,6 +2143,56 @@
     </w:sectPr>
   </w:body>
 </w:document>
+</file>
+
+<file path=word/endnotes.xml><?xml version="1.0" encoding="utf-8"?>
+<w:endnotes xmlns:wpc="http://schemas.microsoft.com/office/word/2010/wordprocessingCanvas" xmlns:cx="http://schemas.microsoft.com/office/drawing/2014/chartex" xmlns:cx1="http://schemas.microsoft.com/office/drawing/2015/9/8/chartex" xmlns:cx2="http://schemas.microsoft.com/office/drawing/2015/10/21/chartex" xmlns:cx3="http://schemas.microsoft.com/office/drawing/2016/5/9/chartex" xmlns:cx4="http://schemas.microsoft.com/office/drawing/2016/5/10/chartex" xmlns:cx5="http://schemas.microsoft.com/office/drawing/2016/5/11/chartex" xmlns:cx6="http://schemas.microsoft.com/office/drawing/2016/5/12/chartex" xmlns:cx7="http://schemas.microsoft.com/office/drawing/2016/5/13/chartex" xmlns:cx8="http://schemas.microsoft.com/office/drawing/2016/5/14/chartex" xmlns:mc="http://schemas.openxmlformats.org/markup-compatibility/2006" xmlns:aink="http://schemas.microsoft.com/office/drawing/2016/ink" xmlns:am3d="http://schemas.microsoft.com/office/drawing/2017/model3d" xmlns:o="urn:schemas-microsoft-com:office:office" xmlns:oel="http://schemas.microsoft.com/office/2019/extlst" xmlns:r="http://schemas.openxmlformats.org/officeDocument/2006/relationships" xmlns:m="http://schemas.openxmlformats.org/officeDocument/2006/math" xmlns:v="urn:schemas-microsoft-com:vml" xmlns:wp14="http://schemas.microsoft.com/office/word/2010/wordprocessingDrawing" xmlns:wp="http://schemas.openxmlformats.org/drawingml/2006/wordprocessingDrawing" xmlns:w10="urn:schemas-microsoft-com:office:word" xmlns:w="http://schemas.openxmlformats.org/wordprocessingml/2006/main" xmlns:w14="http://schemas.microsoft.com/office/word/2010/wordml" xmlns:w15="http://schemas.microsoft.com/office/word/2012/wordml" xmlns:w16cex="http://schemas.microsoft.com/office/word/2018/wordml/cex" xmlns:w16cid="http://schemas.microsoft.com/office/word/2016/wordml/cid" xmlns:w16="http://schemas.microsoft.com/office/word/2018/wordml" xmlns:w16du="http://schemas.microsoft.com/office/word/2023/wordml/word16du" xmlns:w16sdtdh="http://schemas.microsoft.com/office/word/2020/wordml/sdtdatahash" xmlns:w16se="http://schemas.microsoft.com/office/word/2015/wordml/symex" xmlns:wpg="http://schemas.microsoft.com/office/word/2010/wordprocessingGroup" xmlns:wpi="http://schemas.microsoft.com/office/word/2010/wordprocessingInk" xmlns:wne="http://schemas.microsoft.com/office/word/2006/wordml" xmlns:wps="http://schemas.microsoft.com/office/word/2010/wordprocessingShape" mc:Ignorable="w14 w15 w16se w16cid w16 w16cex w16sdtdh w16du wp14">
+  <w:endnote w:type="separator" w:id="-1">
+    <w:p>
+      <w:pPr>
+        <w:spacing w:line="240" w:lineRule="auto"/>
+      </w:pPr>
+      <w:r>
+        <w:separator/>
+      </w:r>
+    </w:p>
+  </w:endnote>
+  <w:endnote w:type="continuationSeparator" w:id="0">
+    <w:p>
+      <w:pPr>
+        <w:spacing w:line="240" w:lineRule="auto"/>
+      </w:pPr>
+      <w:r>
+        <w:continuationSeparator/>
+      </w:r>
+    </w:p>
+  </w:endnote>
+</w:endnotes>
+</file>
+
+<file path=word/footnotes.xml><?xml version="1.0" encoding="utf-8"?>
+<w:footnotes xmlns:wpc="http://schemas.microsoft.com/office/word/2010/wordprocessingCanvas" xmlns:cx="http://schemas.microsoft.com/office/drawing/2014/chartex" xmlns:cx1="http://schemas.microsoft.com/office/drawing/2015/9/8/chartex" xmlns:cx2="http://schemas.microsoft.com/office/drawing/2015/10/21/chartex" xmlns:cx3="http://schemas.microsoft.com/office/drawing/2016/5/9/chartex" xmlns:cx4="http://schemas.microsoft.com/office/drawing/2016/5/10/chartex" xmlns:cx5="http://schemas.microsoft.com/office/drawing/2016/5/11/chartex" xmlns:cx6="http://schemas.microsoft.com/office/drawing/2016/5/12/chartex" xmlns:cx7="http://schemas.microsoft.com/office/drawing/2016/5/13/chartex" xmlns:cx8="http://schemas.microsoft.com/office/drawing/2016/5/14/chartex" xmlns:mc="http://schemas.openxmlformats.org/markup-compatibility/2006" xmlns:aink="http://schemas.microsoft.com/office/drawing/2016/ink" xmlns:am3d="http://schemas.microsoft.com/office/drawing/2017/model3d" xmlns:o="urn:schemas-microsoft-com:office:office" xmlns:oel="http://schemas.microsoft.com/office/2019/extlst" xmlns:r="http://schemas.openxmlformats.org/officeDocument/2006/relationships" xmlns:m="http://schemas.openxmlformats.org/officeDocument/2006/math" xmlns:v="urn:schemas-microsoft-com:vml" xmlns:wp14="http://schemas.microsoft.com/office/word/2010/wordprocessingDrawing" xmlns:wp="http://schemas.openxmlformats.org/drawingml/2006/wordprocessingDrawing" xmlns:w10="urn:schemas-microsoft-com:office:word" xmlns:w="http://schemas.openxmlformats.org/wordprocessingml/2006/main" xmlns:w14="http://schemas.microsoft.com/office/word/2010/wordml" xmlns:w15="http://schemas.microsoft.com/office/word/2012/wordml" xmlns:w16cex="http://schemas.microsoft.com/office/word/2018/wordml/cex" xmlns:w16cid="http://schemas.microsoft.com/office/word/2016/wordml/cid" xmlns:w16="http://schemas.microsoft.com/office/word/2018/wordml" xmlns:w16du="http://schemas.microsoft.com/office/word/2023/wordml/word16du" xmlns:w16sdtdh="http://schemas.microsoft.com/office/word/2020/wordml/sdtdatahash" xmlns:w16se="http://schemas.microsoft.com/office/word/2015/wordml/symex" xmlns:wpg="http://schemas.microsoft.com/office/word/2010/wordprocessingGroup" xmlns:wpi="http://schemas.microsoft.com/office/word/2010/wordprocessingInk" xmlns:wne="http://schemas.microsoft.com/office/word/2006/wordml" xmlns:wps="http://schemas.microsoft.com/office/word/2010/wordprocessingShape" mc:Ignorable="w14 w15 w16se w16cid w16 w16cex w16sdtdh w16du wp14">
+  <w:footnote w:type="separator" w:id="-1">
+    <w:p>
+      <w:pPr>
+        <w:spacing w:line="240" w:lineRule="auto"/>
+      </w:pPr>
+      <w:r>
+        <w:separator/>
+      </w:r>
+    </w:p>
+  </w:footnote>
+  <w:footnote w:type="continuationSeparator" w:id="0">
+    <w:p>
+      <w:pPr>
+        <w:spacing w:line="240" w:lineRule="auto"/>
+      </w:pPr>
+      <w:r>
+        <w:continuationSeparator/>
+      </w:r>
+    </w:p>
+  </w:footnote>
+</w:footnotes>
 </file>
 
 <file path=word/styles.xml><?xml version="1.0" encoding="utf-8"?>
@@ -1406,6 +3110,50 @@
       <w:spacing w:val="5"/>
     </w:rPr>
   </w:style>
+  <w:style w:type="paragraph" w:styleId="Header">
+    <w:name w:val="header"/>
+    <w:basedOn w:val="Normal"/>
+    <w:link w:val="HeaderChar"/>
+    <w:uiPriority w:val="99"/>
+    <w:unhideWhenUsed/>
+    <w:rsid w:val="00554137"/>
+    <w:pPr>
+      <w:tabs>
+        <w:tab w:val="center" w:pos="4680"/>
+        <w:tab w:val="right" w:pos="9360"/>
+      </w:tabs>
+      <w:spacing w:line="240" w:lineRule="auto"/>
+    </w:pPr>
+  </w:style>
+  <w:style w:type="character" w:customStyle="1" w:styleId="HeaderChar">
+    <w:name w:val="Header Char"/>
+    <w:basedOn w:val="DefaultParagraphFont"/>
+    <w:link w:val="Header"/>
+    <w:uiPriority w:val="99"/>
+    <w:rsid w:val="00554137"/>
+  </w:style>
+  <w:style w:type="paragraph" w:styleId="Footer">
+    <w:name w:val="footer"/>
+    <w:basedOn w:val="Normal"/>
+    <w:link w:val="FooterChar"/>
+    <w:uiPriority w:val="99"/>
+    <w:unhideWhenUsed/>
+    <w:rsid w:val="00554137"/>
+    <w:pPr>
+      <w:tabs>
+        <w:tab w:val="center" w:pos="4680"/>
+        <w:tab w:val="right" w:pos="9360"/>
+      </w:tabs>
+      <w:spacing w:line="240" w:lineRule="auto"/>
+    </w:pPr>
+  </w:style>
+  <w:style w:type="character" w:customStyle="1" w:styleId="FooterChar">
+    <w:name w:val="Footer Char"/>
+    <w:basedOn w:val="DefaultParagraphFont"/>
+    <w:link w:val="Footer"/>
+    <w:uiPriority w:val="99"/>
+    <w:rsid w:val="00554137"/>
+  </w:style>
 </w:styles>
 </file>
 

</xml_diff>